<commit_message>
Mock-up & Sequence Diagram
Aggiunta di tutti i Mock-up
Inizio aggiunta dei sequence diagram
</commit_message>
<xml_diff>
--- a/Deliverables/RAD_NashiraCustomGuitars.docx
+++ b/Deliverables/RAD_NashiraCustomGuitars.docx
@@ -1,6 +1,6 @@
 
 <file path=word/document.xml><?xml version="1.0" encoding="utf-8"?>
-<w:document xmlns:wpc="http://schemas.microsoft.com/office/word/2010/wordprocessingCanvas" xmlns:mc="http://schemas.openxmlformats.org/markup-compatibility/2006" xmlns:o="urn:schemas-microsoft-com:office:office" xmlns:r="http://schemas.openxmlformats.org/officeDocument/2006/relationships" xmlns:m="http://schemas.openxmlformats.org/officeDocument/2006/math" xmlns:v="urn:schemas-microsoft-com:vml" xmlns:wp14="http://schemas.microsoft.com/office/word/2010/wordprocessingDrawing" xmlns:wp="http://schemas.openxmlformats.org/drawingml/2006/wordprocessingDrawing" xmlns:w10="urn:schemas-microsoft-com:office:word" xmlns:w="http://schemas.openxmlformats.org/wordprocessingml/2006/main" xmlns:w14="http://schemas.microsoft.com/office/word/2010/wordml" xmlns:w15="http://schemas.microsoft.com/office/word/2012/wordml" xmlns:wpg="http://schemas.microsoft.com/office/word/2010/wordprocessingGroup" xmlns:wpi="http://schemas.microsoft.com/office/word/2010/wordprocessingInk" xmlns:wne="http://schemas.microsoft.com/office/word/2006/wordml" xmlns:wps="http://schemas.microsoft.com/office/word/2010/wordprocessingShape" mc:Ignorable="w14 w15 wp14">
+<w:document xmlns:wpc="http://schemas.microsoft.com/office/word/2010/wordprocessingCanvas" xmlns:cx="http://schemas.microsoft.com/office/drawing/2014/chartex" xmlns:cx1="http://schemas.microsoft.com/office/drawing/2015/9/8/chartex" xmlns:cx2="http://schemas.microsoft.com/office/drawing/2015/10/21/chartex" xmlns:cx3="http://schemas.microsoft.com/office/drawing/2016/5/9/chartex" xmlns:cx4="http://schemas.microsoft.com/office/drawing/2016/5/10/chartex" xmlns:cx5="http://schemas.microsoft.com/office/drawing/2016/5/11/chartex" xmlns:cx6="http://schemas.microsoft.com/office/drawing/2016/5/12/chartex" xmlns:cx7="http://schemas.microsoft.com/office/drawing/2016/5/13/chartex" xmlns:cx8="http://schemas.microsoft.com/office/drawing/2016/5/14/chartex" xmlns:mc="http://schemas.openxmlformats.org/markup-compatibility/2006" xmlns:aink="http://schemas.microsoft.com/office/drawing/2016/ink" xmlns:am3d="http://schemas.microsoft.com/office/drawing/2017/model3d" xmlns:o="urn:schemas-microsoft-com:office:office" xmlns:r="http://schemas.openxmlformats.org/officeDocument/2006/relationships" xmlns:m="http://schemas.openxmlformats.org/officeDocument/2006/math" xmlns:v="urn:schemas-microsoft-com:vml" xmlns:wp14="http://schemas.microsoft.com/office/word/2010/wordprocessingDrawing" xmlns:wp="http://schemas.openxmlformats.org/drawingml/2006/wordprocessingDrawing" xmlns:w10="urn:schemas-microsoft-com:office:word" xmlns:w="http://schemas.openxmlformats.org/wordprocessingml/2006/main" xmlns:w14="http://schemas.microsoft.com/office/word/2010/wordml" xmlns:w15="http://schemas.microsoft.com/office/word/2012/wordml" xmlns:w16cid="http://schemas.microsoft.com/office/word/2016/wordml/cid" xmlns:w16se="http://schemas.microsoft.com/office/word/2015/wordml/symex" xmlns:wpg="http://schemas.microsoft.com/office/word/2010/wordprocessingGroup" xmlns:wpi="http://schemas.microsoft.com/office/word/2010/wordprocessingInk" xmlns:wne="http://schemas.microsoft.com/office/word/2006/wordml" xmlns:wps="http://schemas.microsoft.com/office/word/2010/wordprocessingShape" mc:Ignorable="w14 w15 w16se w16cid wp14">
   <w:body>
     <w:p>
       <w:pPr>
@@ -23845,7 +23845,6 @@
               <w:rPr>
                 <w:color w:val="FFFFFF" w:themeColor="background1"/>
               </w:rPr>
-              <w:lastRenderedPageBreak/>
               <w:t>Condizioni di uscita (Success)</w:t>
             </w:r>
           </w:p>
@@ -35700,8 +35699,6 @@
     </w:p>
     <w:p>
       <w:pPr>
-        <w:pStyle w:val="Paragrafoelenco"/>
-        <w:ind w:left="1440"/>
         <w:rPr>
           <w:b/>
           <w:sz w:val="28"/>
@@ -35711,7 +35708,10 @@
     <w:p>
       <w:pPr>
         <w:pStyle w:val="Paragrafoelenco"/>
-        <w:ind w:left="1440"/>
+        <w:numPr>
+          <w:ilvl w:val="1"/>
+          <w:numId w:val="47"/>
+        </w:numPr>
         <w:rPr>
           <w:b/>
           <w:sz w:val="28"/>
@@ -35746,8 +35746,6 @@
     </w:p>
     <w:p>
       <w:pPr>
-        <w:pStyle w:val="Paragrafoelenco"/>
-        <w:ind w:left="1440"/>
         <w:rPr>
           <w:b/>
           <w:sz w:val="28"/>
@@ -35757,7 +35755,10 @@
     <w:p>
       <w:pPr>
         <w:pStyle w:val="Paragrafoelenco"/>
-        <w:ind w:left="1440"/>
+        <w:numPr>
+          <w:ilvl w:val="2"/>
+          <w:numId w:val="47"/>
+        </w:numPr>
         <w:rPr>
           <w:b/>
           <w:sz w:val="28"/>
@@ -35765,14 +35766,71 @@
       </w:pPr>
       <w:r>
         <w:rPr>
-          <w:rFonts w:asciiTheme="majorHAnsi" w:hAnsiTheme="majorHAnsi"/>
+          <w:b/>
+          <w:sz w:val="28"/>
+        </w:rPr>
+        <w:t>Gestione account</w:t>
+      </w:r>
+    </w:p>
+    <w:p>
+      <w:pPr>
+        <w:pStyle w:val="Paragrafoelenco"/>
+        <w:rPr>
+          <w:b/>
+          <w:sz w:val="28"/>
+        </w:rPr>
+      </w:pPr>
+    </w:p>
+    <w:p>
+      <w:pPr>
+        <w:pStyle w:val="Paragrafoelenco"/>
+        <w:numPr>
+          <w:ilvl w:val="3"/>
+          <w:numId w:val="47"/>
+        </w:numPr>
+        <w:rPr>
+          <w:b/>
+          <w:sz w:val="28"/>
+        </w:rPr>
+      </w:pPr>
+      <w:r>
+        <w:rPr>
+          <w:b/>
+          <w:sz w:val="28"/>
+        </w:rPr>
+        <w:t>Registrazione</w:t>
+      </w:r>
+    </w:p>
+    <w:p>
+      <w:pPr>
+        <w:pStyle w:val="Paragrafoelenco"/>
+        <w:ind w:left="1080"/>
+        <w:rPr>
+          <w:b/>
+          <w:sz w:val="28"/>
+        </w:rPr>
+      </w:pPr>
+    </w:p>
+    <w:p>
+      <w:pPr>
+        <w:rPr>
+          <w:b/>
+          <w:sz w:val="28"/>
+        </w:rPr>
+      </w:pPr>
+      <w:bookmarkStart w:id="0" w:name="_GoBack"/>
+      <w:r>
+        <w:rPr>
+          <w:rFonts w:ascii="Calibri" w:hAnsi="Calibri" w:cs="Calibri"/>
+          <w:b/>
           <w:noProof/>
+          <w:sz w:val="40"/>
         </w:rPr>
         <w:drawing>
-          <wp:inline distT="0" distB="0" distL="0" distR="0" wp14:anchorId="0D785A4A" wp14:editId="5D2C7F0E">
-            <wp:extent cx="5438775" cy="3914775"/>
-            <wp:effectExtent l="0" t="0" r="9525" b="9525"/>
-            <wp:docPr id="14" name="Immagine 14"/>
+          <wp:inline distT="0" distB="0" distL="0" distR="0" wp14:anchorId="10E5DD68" wp14:editId="5D6B9ACC">
+            <wp:extent cx="6107430" cy="2368061"/>
+            <wp:effectExtent l="0" t="0" r="1270" b="0"/>
+            <wp:docPr id="50" name="Immagine 50" descr="Registrazione"/>
             <wp:cNvGraphicFramePr>
               <a:graphicFrameLocks xmlns:a="http://schemas.openxmlformats.org/drawingml/2006/main" noChangeAspect="1"/>
             </wp:cNvGraphicFramePr>
@@ -35780,7 +35838,7 @@
               <a:graphicData uri="http://schemas.openxmlformats.org/drawingml/2006/picture">
                 <pic:pic xmlns:pic="http://schemas.openxmlformats.org/drawingml/2006/picture">
                   <pic:nvPicPr>
-                    <pic:cNvPr id="0" name="Immagine 18"/>
+                    <pic:cNvPr id="0" name="Picture 50" descr="Registrazione"/>
                     <pic:cNvPicPr>
                       <a:picLocks noChangeAspect="1" noChangeArrowheads="1"/>
                     </pic:cNvPicPr>
@@ -35801,7 +35859,7 @@
                   <pic:spPr bwMode="auto">
                     <a:xfrm>
                       <a:off x="0" y="0"/>
-                      <a:ext cx="5438775" cy="3914775"/>
+                      <a:ext cx="6135799" cy="2379061"/>
                     </a:xfrm>
                     <a:prstGeom prst="rect">
                       <a:avLst/>
@@ -35817,13 +35875,10 @@
           </wp:inline>
         </w:drawing>
       </w:r>
-      <w:bookmarkStart w:id="0" w:name="_GoBack"/>
       <w:bookmarkEnd w:id="0"/>
     </w:p>
     <w:p>
       <w:pPr>
-        <w:pStyle w:val="Paragrafoelenco"/>
-        <w:ind w:left="1440"/>
         <w:rPr>
           <w:b/>
           <w:sz w:val="28"/>
@@ -35832,8 +35887,6 @@
     </w:p>
     <w:p>
       <w:pPr>
-        <w:pStyle w:val="Paragrafoelenco"/>
-        <w:ind w:left="1440"/>
         <w:rPr>
           <w:b/>
           <w:sz w:val="28"/>
@@ -35842,8 +35895,6 @@
     </w:p>
     <w:p>
       <w:pPr>
-        <w:pStyle w:val="Paragrafoelenco"/>
-        <w:ind w:left="1440"/>
         <w:rPr>
           <w:b/>
           <w:sz w:val="28"/>
@@ -35853,64 +35904,52 @@
     <w:p>
       <w:pPr>
         <w:pStyle w:val="Paragrafoelenco"/>
-        <w:ind w:left="1440"/>
+        <w:numPr>
+          <w:ilvl w:val="3"/>
+          <w:numId w:val="47"/>
+        </w:numPr>
         <w:rPr>
           <w:b/>
           <w:sz w:val="28"/>
         </w:rPr>
       </w:pPr>
-      <w:proofErr w:type="spellStart"/>
       <w:r>
         <w:rPr>
           <w:b/>
           <w:sz w:val="28"/>
         </w:rPr>
-        <w:t>Mock</w:t>
-      </w:r>
-      <w:proofErr w:type="spellEnd"/>
-      <w:r>
+        <w:t>Login</w:t>
+      </w:r>
+    </w:p>
+    <w:p>
+      <w:pPr>
+        <w:pStyle w:val="Paragrafoelenco"/>
+        <w:ind w:left="1080"/>
         <w:rPr>
           <w:b/>
           <w:sz w:val="28"/>
         </w:rPr>
-        <w:t>-up</w:t>
-      </w:r>
-    </w:p>
-    <w:p>
-      <w:pPr>
-        <w:pStyle w:val="Paragrafoelenco"/>
-        <w:ind w:left="1440"/>
+      </w:pPr>
+    </w:p>
+    <w:p>
+      <w:pPr>
         <w:rPr>
           <w:b/>
           <w:sz w:val="28"/>
         </w:rPr>
       </w:pPr>
-    </w:p>
-    <w:p>
-      <w:pPr>
-        <w:tabs>
-          <w:tab w:val="center" w:pos="4935"/>
-        </w:tabs>
-        <w:jc w:val="both"/>
-      </w:pPr>
-    </w:p>
-    <w:p>
-      <w:pPr>
-        <w:tabs>
-          <w:tab w:val="center" w:pos="4935"/>
-        </w:tabs>
-        <w:jc w:val="both"/>
-      </w:pPr>
-      <w:r>
-        <w:rPr>
+      <w:r>
+        <w:rPr>
+          <w:rFonts w:ascii="Calibri" w:hAnsi="Calibri" w:cs="Calibri"/>
+          <w:b/>
           <w:noProof/>
-        </w:rPr>
-        <w:lastRenderedPageBreak/>
+          <w:sz w:val="32"/>
+        </w:rPr>
         <w:drawing>
-          <wp:inline distT="0" distB="0" distL="0" distR="0" wp14:anchorId="4D89FD25" wp14:editId="7F8F1265">
-            <wp:extent cx="6120130" cy="3970655"/>
-            <wp:effectExtent l="0" t="0" r="1270" b="4445"/>
-            <wp:docPr id="4" name="Immagine 4" descr="Immagine che contiene screenshot&#10;&#10;Descrizione generata automaticamente"/>
+          <wp:inline distT="0" distB="0" distL="0" distR="0" wp14:anchorId="041E70E9" wp14:editId="1EDE443B">
+            <wp:extent cx="6116320" cy="2122170"/>
+            <wp:effectExtent l="0" t="0" r="0" b="0"/>
+            <wp:docPr id="49" name="Immagine 49" descr="Immagine che contiene screenshot&#10;&#10;Descrizione generata automaticamente"/>
             <wp:cNvGraphicFramePr>
               <a:graphicFrameLocks xmlns:a="http://schemas.openxmlformats.org/drawingml/2006/main" noChangeAspect="1"/>
             </wp:cNvGraphicFramePr>
@@ -35918,8 +35957,10 @@
               <a:graphicData uri="http://schemas.openxmlformats.org/drawingml/2006/picture">
                 <pic:pic xmlns:pic="http://schemas.openxmlformats.org/drawingml/2006/picture">
                   <pic:nvPicPr>
-                    <pic:cNvPr id="4" name="Schermata 2019-12-17 alle 13.44.58.png"/>
-                    <pic:cNvPicPr/>
+                    <pic:cNvPr id="0" name="Picture 49"/>
+                    <pic:cNvPicPr>
+                      <a:picLocks noChangeAspect="1" noChangeArrowheads="1"/>
+                    </pic:cNvPicPr>
                   </pic:nvPicPr>
                   <pic:blipFill>
                     <a:blip r:embed="rId16">
@@ -35929,18 +35970,23 @@
                         </a:ext>
                       </a:extLst>
                     </a:blip>
+                    <a:srcRect/>
                     <a:stretch>
                       <a:fillRect/>
                     </a:stretch>
                   </pic:blipFill>
-                  <pic:spPr>
+                  <pic:spPr bwMode="auto">
                     <a:xfrm>
                       <a:off x="0" y="0"/>
-                      <a:ext cx="6120130" cy="3970655"/>
+                      <a:ext cx="6116320" cy="2122170"/>
                     </a:xfrm>
                     <a:prstGeom prst="rect">
                       <a:avLst/>
                     </a:prstGeom>
+                    <a:noFill/>
+                    <a:ln>
+                      <a:noFill/>
+                    </a:ln>
                   </pic:spPr>
                 </pic:pic>
               </a:graphicData>
@@ -35951,45 +35997,119 @@
     </w:p>
     <w:p>
       <w:pPr>
-        <w:tabs>
-          <w:tab w:val="center" w:pos="4935"/>
-        </w:tabs>
-        <w:jc w:val="both"/>
-      </w:pPr>
-    </w:p>
-    <w:p>
-      <w:pPr>
-        <w:tabs>
-          <w:tab w:val="center" w:pos="4935"/>
-        </w:tabs>
-        <w:jc w:val="both"/>
-      </w:pPr>
-    </w:p>
-    <w:p>
-      <w:pPr>
-        <w:tabs>
-          <w:tab w:val="center" w:pos="4935"/>
-        </w:tabs>
-        <w:jc w:val="both"/>
-      </w:pPr>
-    </w:p>
-    <w:p>
-      <w:pPr>
-        <w:tabs>
-          <w:tab w:val="center" w:pos="4935"/>
-        </w:tabs>
-        <w:jc w:val="both"/>
-      </w:pPr>
-      <w:r>
-        <w:rPr>
+        <w:rPr>
+          <w:b/>
+          <w:sz w:val="28"/>
+        </w:rPr>
+      </w:pPr>
+    </w:p>
+    <w:p>
+      <w:pPr>
+        <w:rPr>
+          <w:b/>
+          <w:sz w:val="28"/>
+        </w:rPr>
+      </w:pPr>
+    </w:p>
+    <w:p>
+      <w:pPr>
+        <w:rPr>
+          <w:b/>
+          <w:sz w:val="28"/>
+        </w:rPr>
+      </w:pPr>
+    </w:p>
+    <w:p>
+      <w:pPr>
+        <w:rPr>
+          <w:b/>
+          <w:sz w:val="28"/>
+        </w:rPr>
+      </w:pPr>
+    </w:p>
+    <w:p>
+      <w:pPr>
+        <w:rPr>
+          <w:b/>
+          <w:sz w:val="28"/>
+        </w:rPr>
+      </w:pPr>
+    </w:p>
+    <w:p>
+      <w:pPr>
+        <w:rPr>
+          <w:b/>
+          <w:sz w:val="28"/>
+        </w:rPr>
+      </w:pPr>
+    </w:p>
+    <w:p>
+      <w:pPr>
+        <w:rPr>
+          <w:b/>
+          <w:sz w:val="28"/>
+        </w:rPr>
+      </w:pPr>
+    </w:p>
+    <w:p>
+      <w:pPr>
+        <w:rPr>
+          <w:b/>
+          <w:sz w:val="28"/>
+        </w:rPr>
+      </w:pPr>
+    </w:p>
+    <w:p>
+      <w:pPr>
+        <w:pStyle w:val="Paragrafoelenco"/>
+        <w:numPr>
+          <w:ilvl w:val="3"/>
+          <w:numId w:val="47"/>
+        </w:numPr>
+        <w:rPr>
+          <w:b/>
+          <w:sz w:val="28"/>
+        </w:rPr>
+      </w:pPr>
+      <w:r>
+        <w:rPr>
+          <w:b/>
+          <w:sz w:val="28"/>
+        </w:rPr>
+        <w:lastRenderedPageBreak/>
+        <w:t>Log-out</w:t>
+      </w:r>
+    </w:p>
+    <w:p>
+      <w:pPr>
+        <w:pStyle w:val="Paragrafoelenco"/>
+        <w:ind w:left="1080"/>
+        <w:rPr>
+          <w:b/>
+          <w:sz w:val="28"/>
+        </w:rPr>
+      </w:pPr>
+    </w:p>
+    <w:p>
+      <w:pPr>
+        <w:rPr>
+          <w:b/>
+          <w:sz w:val="28"/>
+        </w:rPr>
+      </w:pPr>
+      <w:r>
+        <w:rPr>
+          <w:rFonts w:ascii="Calibri" w:hAnsi="Calibri" w:cs="Calibri"/>
+          <w:b/>
           <w:noProof/>
-        </w:rPr>
-        <w:lastRenderedPageBreak/>
+          <w:sz w:val="40"/>
+          <w:lang w:val="en-US"/>
+        </w:rPr>
         <w:drawing>
-          <wp:inline distT="0" distB="0" distL="0" distR="0" wp14:anchorId="6C4795D3" wp14:editId="609B0B19">
-            <wp:extent cx="6120130" cy="4627880"/>
-            <wp:effectExtent l="0" t="0" r="1270" b="0"/>
-            <wp:docPr id="13" name="Immagine 13" descr="Immagine che contiene screenshot&#10;&#10;Descrizione generata automaticamente"/>
+          <wp:inline distT="0" distB="0" distL="0" distR="0" wp14:anchorId="4FEC5E01" wp14:editId="39DF2CA6">
+            <wp:extent cx="5184775" cy="2441575"/>
+            <wp:effectExtent l="0" t="0" r="0" b="0"/>
+            <wp:docPr id="51" name="Immagine 51" descr="Logout"/>
             <wp:cNvGraphicFramePr>
               <a:graphicFrameLocks xmlns:a="http://schemas.openxmlformats.org/drawingml/2006/main" noChangeAspect="1"/>
             </wp:cNvGraphicFramePr>
@@ -35997,8 +36117,10 @@
               <a:graphicData uri="http://schemas.openxmlformats.org/drawingml/2006/picture">
                 <pic:pic xmlns:pic="http://schemas.openxmlformats.org/drawingml/2006/picture">
                   <pic:nvPicPr>
-                    <pic:cNvPr id="13" name="Schermata 2019-12-17 alle 13.45.20.png"/>
-                    <pic:cNvPicPr/>
+                    <pic:cNvPr id="0" name="Picture 51" descr="Logout"/>
+                    <pic:cNvPicPr>
+                      <a:picLocks noChangeAspect="1" noChangeArrowheads="1"/>
+                    </pic:cNvPicPr>
                   </pic:nvPicPr>
                   <pic:blipFill>
                     <a:blip r:embed="rId17">
@@ -36008,18 +36130,23 @@
                         </a:ext>
                       </a:extLst>
                     </a:blip>
+                    <a:srcRect/>
                     <a:stretch>
                       <a:fillRect/>
                     </a:stretch>
                   </pic:blipFill>
-                  <pic:spPr>
+                  <pic:spPr bwMode="auto">
                     <a:xfrm>
                       <a:off x="0" y="0"/>
-                      <a:ext cx="6120130" cy="4627880"/>
+                      <a:ext cx="5184775" cy="2441575"/>
                     </a:xfrm>
                     <a:prstGeom prst="rect">
                       <a:avLst/>
                     </a:prstGeom>
+                    <a:noFill/>
+                    <a:ln>
+                      <a:noFill/>
+                    </a:ln>
                   </pic:spPr>
                 </pic:pic>
               </a:graphicData>
@@ -36030,6 +36157,60 @@
     </w:p>
     <w:p>
       <w:pPr>
+        <w:pStyle w:val="Paragrafoelenco"/>
+        <w:ind w:left="1440"/>
+        <w:rPr>
+          <w:b/>
+          <w:sz w:val="28"/>
+        </w:rPr>
+      </w:pPr>
+    </w:p>
+    <w:p>
+      <w:pPr>
+        <w:pStyle w:val="Paragrafoelenco"/>
+        <w:ind w:left="1440"/>
+        <w:rPr>
+          <w:b/>
+          <w:sz w:val="28"/>
+        </w:rPr>
+      </w:pPr>
+    </w:p>
+    <w:p>
+      <w:pPr>
+        <w:rPr>
+          <w:b/>
+          <w:sz w:val="28"/>
+        </w:rPr>
+      </w:pPr>
+      <w:proofErr w:type="spellStart"/>
+      <w:r>
+        <w:rPr>
+          <w:b/>
+          <w:sz w:val="28"/>
+        </w:rPr>
+        <w:t>Mock</w:t>
+      </w:r>
+      <w:proofErr w:type="spellEnd"/>
+      <w:r>
+        <w:rPr>
+          <w:b/>
+          <w:sz w:val="28"/>
+        </w:rPr>
+        <w:t>-up</w:t>
+      </w:r>
+    </w:p>
+    <w:p>
+      <w:pPr>
+        <w:pStyle w:val="Paragrafoelenco"/>
+        <w:ind w:left="1440"/>
+        <w:rPr>
+          <w:b/>
+          <w:sz w:val="28"/>
+        </w:rPr>
+      </w:pPr>
+    </w:p>
+    <w:p>
+      <w:pPr>
         <w:tabs>
           <w:tab w:val="center" w:pos="4935"/>
         </w:tabs>
@@ -36039,12 +36220,11 @@
         <w:rPr>
           <w:noProof/>
         </w:rPr>
-        <w:lastRenderedPageBreak/>
         <w:drawing>
-          <wp:inline distT="0" distB="0" distL="0" distR="0" wp14:anchorId="7DE7B4F5" wp14:editId="54D64952">
-            <wp:extent cx="6120130" cy="4657090"/>
-            <wp:effectExtent l="0" t="0" r="1270" b="3810"/>
-            <wp:docPr id="12" name="Immagine 12" descr="Immagine che contiene screenshot&#10;&#10;Descrizione generata automaticamente"/>
+          <wp:inline distT="0" distB="0" distL="0" distR="0" wp14:anchorId="676CA1F7" wp14:editId="66ADDD72">
+            <wp:extent cx="6120130" cy="4530725"/>
+            <wp:effectExtent l="0" t="0" r="1270" b="3175"/>
+            <wp:docPr id="15" name="Immagine 15" descr="Immagine che contiene screenshot&#10;&#10;Descrizione generata automaticamente"/>
             <wp:cNvGraphicFramePr>
               <a:graphicFrameLocks xmlns:a="http://schemas.openxmlformats.org/drawingml/2006/main" noChangeAspect="1"/>
             </wp:cNvGraphicFramePr>
@@ -36052,7 +36232,7 @@
               <a:graphicData uri="http://schemas.openxmlformats.org/drawingml/2006/picture">
                 <pic:pic xmlns:pic="http://schemas.openxmlformats.org/drawingml/2006/picture">
                   <pic:nvPicPr>
-                    <pic:cNvPr id="12" name="Schermata 2019-12-17 alle 13.45.11.png"/>
+                    <pic:cNvPr id="15" name="Schermata 2020-01-13 alle 12.21.13.png"/>
                     <pic:cNvPicPr/>
                   </pic:nvPicPr>
                   <pic:blipFill>
@@ -36070,7 +36250,1182 @@
                   <pic:spPr>
                     <a:xfrm>
                       <a:off x="0" y="0"/>
-                      <a:ext cx="6120130" cy="4657090"/>
+                      <a:ext cx="6120130" cy="4530725"/>
+                    </a:xfrm>
+                    <a:prstGeom prst="rect">
+                      <a:avLst/>
+                    </a:prstGeom>
+                  </pic:spPr>
+                </pic:pic>
+              </a:graphicData>
+            </a:graphic>
+          </wp:inline>
+        </w:drawing>
+      </w:r>
+    </w:p>
+    <w:p>
+      <w:pPr>
+        <w:tabs>
+          <w:tab w:val="center" w:pos="4935"/>
+        </w:tabs>
+        <w:jc w:val="both"/>
+      </w:pPr>
+    </w:p>
+    <w:p>
+      <w:pPr>
+        <w:tabs>
+          <w:tab w:val="center" w:pos="4935"/>
+        </w:tabs>
+        <w:jc w:val="both"/>
+      </w:pPr>
+    </w:p>
+    <w:p>
+      <w:pPr>
+        <w:tabs>
+          <w:tab w:val="center" w:pos="4935"/>
+        </w:tabs>
+        <w:jc w:val="both"/>
+      </w:pPr>
+    </w:p>
+    <w:p>
+      <w:pPr>
+        <w:tabs>
+          <w:tab w:val="center" w:pos="4935"/>
+        </w:tabs>
+        <w:jc w:val="both"/>
+      </w:pPr>
+      <w:r>
+        <w:rPr>
+          <w:noProof/>
+        </w:rPr>
+        <w:lastRenderedPageBreak/>
+        <w:drawing>
+          <wp:inline distT="0" distB="0" distL="0" distR="0" wp14:anchorId="3D524163" wp14:editId="2C90BCEB">
+            <wp:extent cx="6120130" cy="4542155"/>
+            <wp:effectExtent l="0" t="0" r="1270" b="4445"/>
+            <wp:docPr id="16" name="Immagine 16" descr="Immagine che contiene screenshot&#10;&#10;Descrizione generata automaticamente"/>
+            <wp:cNvGraphicFramePr>
+              <a:graphicFrameLocks xmlns:a="http://schemas.openxmlformats.org/drawingml/2006/main" noChangeAspect="1"/>
+            </wp:cNvGraphicFramePr>
+            <a:graphic xmlns:a="http://schemas.openxmlformats.org/drawingml/2006/main">
+              <a:graphicData uri="http://schemas.openxmlformats.org/drawingml/2006/picture">
+                <pic:pic xmlns:pic="http://schemas.openxmlformats.org/drawingml/2006/picture">
+                  <pic:nvPicPr>
+                    <pic:cNvPr id="16" name="Schermata 2020-01-13 alle 12.21.22.png"/>
+                    <pic:cNvPicPr/>
+                  </pic:nvPicPr>
+                  <pic:blipFill>
+                    <a:blip r:embed="rId19">
+                      <a:extLst>
+                        <a:ext uri="{28A0092B-C50C-407E-A947-70E740481C1C}">
+                          <a14:useLocalDpi xmlns:a14="http://schemas.microsoft.com/office/drawing/2010/main" val="0"/>
+                        </a:ext>
+                      </a:extLst>
+                    </a:blip>
+                    <a:stretch>
+                      <a:fillRect/>
+                    </a:stretch>
+                  </pic:blipFill>
+                  <pic:spPr>
+                    <a:xfrm>
+                      <a:off x="0" y="0"/>
+                      <a:ext cx="6120130" cy="4542155"/>
+                    </a:xfrm>
+                    <a:prstGeom prst="rect">
+                      <a:avLst/>
+                    </a:prstGeom>
+                  </pic:spPr>
+                </pic:pic>
+              </a:graphicData>
+            </a:graphic>
+          </wp:inline>
+        </w:drawing>
+      </w:r>
+      <w:r>
+        <w:rPr>
+          <w:noProof/>
+        </w:rPr>
+        <w:lastRenderedPageBreak/>
+        <w:drawing>
+          <wp:inline distT="0" distB="0" distL="0" distR="0" wp14:anchorId="565DBE99" wp14:editId="07E74817">
+            <wp:extent cx="6120130" cy="4599305"/>
+            <wp:effectExtent l="0" t="0" r="1270" b="0"/>
+            <wp:docPr id="17" name="Immagine 17" descr="Immagine che contiene screenshot&#10;&#10;Descrizione generata automaticamente"/>
+            <wp:cNvGraphicFramePr>
+              <a:graphicFrameLocks xmlns:a="http://schemas.openxmlformats.org/drawingml/2006/main" noChangeAspect="1"/>
+            </wp:cNvGraphicFramePr>
+            <a:graphic xmlns:a="http://schemas.openxmlformats.org/drawingml/2006/main">
+              <a:graphicData uri="http://schemas.openxmlformats.org/drawingml/2006/picture">
+                <pic:pic xmlns:pic="http://schemas.openxmlformats.org/drawingml/2006/picture">
+                  <pic:nvPicPr>
+                    <pic:cNvPr id="17" name="Schermata 2020-01-13 alle 12.21.31.png"/>
+                    <pic:cNvPicPr/>
+                  </pic:nvPicPr>
+                  <pic:blipFill>
+                    <a:blip r:embed="rId20">
+                      <a:extLst>
+                        <a:ext uri="{28A0092B-C50C-407E-A947-70E740481C1C}">
+                          <a14:useLocalDpi xmlns:a14="http://schemas.microsoft.com/office/drawing/2010/main" val="0"/>
+                        </a:ext>
+                      </a:extLst>
+                    </a:blip>
+                    <a:stretch>
+                      <a:fillRect/>
+                    </a:stretch>
+                  </pic:blipFill>
+                  <pic:spPr>
+                    <a:xfrm>
+                      <a:off x="0" y="0"/>
+                      <a:ext cx="6120130" cy="4599305"/>
+                    </a:xfrm>
+                    <a:prstGeom prst="rect">
+                      <a:avLst/>
+                    </a:prstGeom>
+                  </pic:spPr>
+                </pic:pic>
+              </a:graphicData>
+            </a:graphic>
+          </wp:inline>
+        </w:drawing>
+      </w:r>
+    </w:p>
+    <w:p>
+      <w:pPr>
+        <w:tabs>
+          <w:tab w:val="center" w:pos="4935"/>
+        </w:tabs>
+        <w:jc w:val="both"/>
+      </w:pPr>
+    </w:p>
+    <w:p>
+      <w:pPr>
+        <w:tabs>
+          <w:tab w:val="center" w:pos="4935"/>
+        </w:tabs>
+        <w:jc w:val="both"/>
+      </w:pPr>
+      <w:r>
+        <w:rPr>
+          <w:noProof/>
+        </w:rPr>
+        <w:lastRenderedPageBreak/>
+        <w:drawing>
+          <wp:inline distT="0" distB="0" distL="0" distR="0" wp14:anchorId="5868DCA2" wp14:editId="31B1B8C5">
+            <wp:extent cx="6120130" cy="4625975"/>
+            <wp:effectExtent l="0" t="0" r="1270" b="0"/>
+            <wp:docPr id="18" name="Immagine 18" descr="Immagine che contiene screenshot&#10;&#10;Descrizione generata automaticamente"/>
+            <wp:cNvGraphicFramePr>
+              <a:graphicFrameLocks xmlns:a="http://schemas.openxmlformats.org/drawingml/2006/main" noChangeAspect="1"/>
+            </wp:cNvGraphicFramePr>
+            <a:graphic xmlns:a="http://schemas.openxmlformats.org/drawingml/2006/main">
+              <a:graphicData uri="http://schemas.openxmlformats.org/drawingml/2006/picture">
+                <pic:pic xmlns:pic="http://schemas.openxmlformats.org/drawingml/2006/picture">
+                  <pic:nvPicPr>
+                    <pic:cNvPr id="18" name="Schermata 2020-01-13 alle 12.21.04.png"/>
+                    <pic:cNvPicPr/>
+                  </pic:nvPicPr>
+                  <pic:blipFill>
+                    <a:blip r:embed="rId21">
+                      <a:extLst>
+                        <a:ext uri="{28A0092B-C50C-407E-A947-70E740481C1C}">
+                          <a14:useLocalDpi xmlns:a14="http://schemas.microsoft.com/office/drawing/2010/main" val="0"/>
+                        </a:ext>
+                      </a:extLst>
+                    </a:blip>
+                    <a:stretch>
+                      <a:fillRect/>
+                    </a:stretch>
+                  </pic:blipFill>
+                  <pic:spPr>
+                    <a:xfrm>
+                      <a:off x="0" y="0"/>
+                      <a:ext cx="6120130" cy="4625975"/>
+                    </a:xfrm>
+                    <a:prstGeom prst="rect">
+                      <a:avLst/>
+                    </a:prstGeom>
+                  </pic:spPr>
+                </pic:pic>
+              </a:graphicData>
+            </a:graphic>
+          </wp:inline>
+        </w:drawing>
+      </w:r>
+      <w:r>
+        <w:rPr>
+          <w:noProof/>
+        </w:rPr>
+        <w:drawing>
+          <wp:inline distT="0" distB="0" distL="0" distR="0" wp14:anchorId="2614B274" wp14:editId="5AC23520">
+            <wp:extent cx="6120130" cy="4311015"/>
+            <wp:effectExtent l="0" t="0" r="1270" b="0"/>
+            <wp:docPr id="20" name="Immagine 20"/>
+            <wp:cNvGraphicFramePr>
+              <a:graphicFrameLocks xmlns:a="http://schemas.openxmlformats.org/drawingml/2006/main" noChangeAspect="1"/>
+            </wp:cNvGraphicFramePr>
+            <a:graphic xmlns:a="http://schemas.openxmlformats.org/drawingml/2006/main">
+              <a:graphicData uri="http://schemas.openxmlformats.org/drawingml/2006/picture">
+                <pic:pic xmlns:pic="http://schemas.openxmlformats.org/drawingml/2006/picture">
+                  <pic:nvPicPr>
+                    <pic:cNvPr id="20" name="Schermata 2020-01-13 alle 12.22.05.png"/>
+                    <pic:cNvPicPr/>
+                  </pic:nvPicPr>
+                  <pic:blipFill>
+                    <a:blip r:embed="rId22">
+                      <a:extLst>
+                        <a:ext uri="{28A0092B-C50C-407E-A947-70E740481C1C}">
+                          <a14:useLocalDpi xmlns:a14="http://schemas.microsoft.com/office/drawing/2010/main" val="0"/>
+                        </a:ext>
+                      </a:extLst>
+                    </a:blip>
+                    <a:stretch>
+                      <a:fillRect/>
+                    </a:stretch>
+                  </pic:blipFill>
+                  <pic:spPr>
+                    <a:xfrm>
+                      <a:off x="0" y="0"/>
+                      <a:ext cx="6120130" cy="4311015"/>
+                    </a:xfrm>
+                    <a:prstGeom prst="rect">
+                      <a:avLst/>
+                    </a:prstGeom>
+                  </pic:spPr>
+                </pic:pic>
+              </a:graphicData>
+            </a:graphic>
+          </wp:inline>
+        </w:drawing>
+      </w:r>
+      <w:r>
+        <w:rPr>
+          <w:noProof/>
+        </w:rPr>
+        <w:lastRenderedPageBreak/>
+        <w:drawing>
+          <wp:inline distT="0" distB="0" distL="0" distR="0" wp14:anchorId="659E1347" wp14:editId="41F2033E">
+            <wp:extent cx="6120130" cy="4599305"/>
+            <wp:effectExtent l="0" t="0" r="1270" b="0"/>
+            <wp:docPr id="21" name="Immagine 21"/>
+            <wp:cNvGraphicFramePr>
+              <a:graphicFrameLocks xmlns:a="http://schemas.openxmlformats.org/drawingml/2006/main" noChangeAspect="1"/>
+            </wp:cNvGraphicFramePr>
+            <a:graphic xmlns:a="http://schemas.openxmlformats.org/drawingml/2006/main">
+              <a:graphicData uri="http://schemas.openxmlformats.org/drawingml/2006/picture">
+                <pic:pic xmlns:pic="http://schemas.openxmlformats.org/drawingml/2006/picture">
+                  <pic:nvPicPr>
+                    <pic:cNvPr id="21" name="Schermata 2020-01-13 alle 12.22.16.png"/>
+                    <pic:cNvPicPr/>
+                  </pic:nvPicPr>
+                  <pic:blipFill>
+                    <a:blip r:embed="rId23">
+                      <a:extLst>
+                        <a:ext uri="{28A0092B-C50C-407E-A947-70E740481C1C}">
+                          <a14:useLocalDpi xmlns:a14="http://schemas.microsoft.com/office/drawing/2010/main" val="0"/>
+                        </a:ext>
+                      </a:extLst>
+                    </a:blip>
+                    <a:stretch>
+                      <a:fillRect/>
+                    </a:stretch>
+                  </pic:blipFill>
+                  <pic:spPr>
+                    <a:xfrm>
+                      <a:off x="0" y="0"/>
+                      <a:ext cx="6120130" cy="4599305"/>
+                    </a:xfrm>
+                    <a:prstGeom prst="rect">
+                      <a:avLst/>
+                    </a:prstGeom>
+                  </pic:spPr>
+                </pic:pic>
+              </a:graphicData>
+            </a:graphic>
+          </wp:inline>
+        </w:drawing>
+      </w:r>
+      <w:r>
+        <w:rPr>
+          <w:noProof/>
+        </w:rPr>
+        <w:lastRenderedPageBreak/>
+        <w:drawing>
+          <wp:inline distT="0" distB="0" distL="0" distR="0" wp14:anchorId="0617642E" wp14:editId="6A3801C9">
+            <wp:extent cx="6120130" cy="4647565"/>
+            <wp:effectExtent l="0" t="0" r="1270" b="635"/>
+            <wp:docPr id="22" name="Immagine 22"/>
+            <wp:cNvGraphicFramePr>
+              <a:graphicFrameLocks xmlns:a="http://schemas.openxmlformats.org/drawingml/2006/main" noChangeAspect="1"/>
+            </wp:cNvGraphicFramePr>
+            <a:graphic xmlns:a="http://schemas.openxmlformats.org/drawingml/2006/main">
+              <a:graphicData uri="http://schemas.openxmlformats.org/drawingml/2006/picture">
+                <pic:pic xmlns:pic="http://schemas.openxmlformats.org/drawingml/2006/picture">
+                  <pic:nvPicPr>
+                    <pic:cNvPr id="22" name="Schermata 2020-01-13 alle 12.22.23.png"/>
+                    <pic:cNvPicPr/>
+                  </pic:nvPicPr>
+                  <pic:blipFill>
+                    <a:blip r:embed="rId24">
+                      <a:extLst>
+                        <a:ext uri="{28A0092B-C50C-407E-A947-70E740481C1C}">
+                          <a14:useLocalDpi xmlns:a14="http://schemas.microsoft.com/office/drawing/2010/main" val="0"/>
+                        </a:ext>
+                      </a:extLst>
+                    </a:blip>
+                    <a:stretch>
+                      <a:fillRect/>
+                    </a:stretch>
+                  </pic:blipFill>
+                  <pic:spPr>
+                    <a:xfrm>
+                      <a:off x="0" y="0"/>
+                      <a:ext cx="6120130" cy="4647565"/>
+                    </a:xfrm>
+                    <a:prstGeom prst="rect">
+                      <a:avLst/>
+                    </a:prstGeom>
+                  </pic:spPr>
+                </pic:pic>
+              </a:graphicData>
+            </a:graphic>
+          </wp:inline>
+        </w:drawing>
+      </w:r>
+      <w:r>
+        <w:rPr>
+          <w:noProof/>
+        </w:rPr>
+        <w:lastRenderedPageBreak/>
+        <w:drawing>
+          <wp:inline distT="0" distB="0" distL="0" distR="0" wp14:anchorId="1F2F1BFB" wp14:editId="5A83113F">
+            <wp:extent cx="6120130" cy="4907280"/>
+            <wp:effectExtent l="0" t="0" r="1270" b="0"/>
+            <wp:docPr id="23" name="Immagine 23"/>
+            <wp:cNvGraphicFramePr>
+              <a:graphicFrameLocks xmlns:a="http://schemas.openxmlformats.org/drawingml/2006/main" noChangeAspect="1"/>
+            </wp:cNvGraphicFramePr>
+            <a:graphic xmlns:a="http://schemas.openxmlformats.org/drawingml/2006/main">
+              <a:graphicData uri="http://schemas.openxmlformats.org/drawingml/2006/picture">
+                <pic:pic xmlns:pic="http://schemas.openxmlformats.org/drawingml/2006/picture">
+                  <pic:nvPicPr>
+                    <pic:cNvPr id="23" name="Schermata 2020-01-13 alle 12.22.34.png"/>
+                    <pic:cNvPicPr/>
+                  </pic:nvPicPr>
+                  <pic:blipFill>
+                    <a:blip r:embed="rId25">
+                      <a:extLst>
+                        <a:ext uri="{28A0092B-C50C-407E-A947-70E740481C1C}">
+                          <a14:useLocalDpi xmlns:a14="http://schemas.microsoft.com/office/drawing/2010/main" val="0"/>
+                        </a:ext>
+                      </a:extLst>
+                    </a:blip>
+                    <a:stretch>
+                      <a:fillRect/>
+                    </a:stretch>
+                  </pic:blipFill>
+                  <pic:spPr>
+                    <a:xfrm>
+                      <a:off x="0" y="0"/>
+                      <a:ext cx="6120130" cy="4907280"/>
+                    </a:xfrm>
+                    <a:prstGeom prst="rect">
+                      <a:avLst/>
+                    </a:prstGeom>
+                  </pic:spPr>
+                </pic:pic>
+              </a:graphicData>
+            </a:graphic>
+          </wp:inline>
+        </w:drawing>
+      </w:r>
+      <w:r>
+        <w:rPr>
+          <w:noProof/>
+        </w:rPr>
+        <w:lastRenderedPageBreak/>
+        <w:drawing>
+          <wp:inline distT="0" distB="0" distL="0" distR="0" wp14:anchorId="21D23FD2" wp14:editId="44513C1A">
+            <wp:extent cx="6120130" cy="4597400"/>
+            <wp:effectExtent l="0" t="0" r="1270" b="0"/>
+            <wp:docPr id="24" name="Immagine 24"/>
+            <wp:cNvGraphicFramePr>
+              <a:graphicFrameLocks xmlns:a="http://schemas.openxmlformats.org/drawingml/2006/main" noChangeAspect="1"/>
+            </wp:cNvGraphicFramePr>
+            <a:graphic xmlns:a="http://schemas.openxmlformats.org/drawingml/2006/main">
+              <a:graphicData uri="http://schemas.openxmlformats.org/drawingml/2006/picture">
+                <pic:pic xmlns:pic="http://schemas.openxmlformats.org/drawingml/2006/picture">
+                  <pic:nvPicPr>
+                    <pic:cNvPr id="24" name="Schermata 2020-01-13 alle 12.22.46.png"/>
+                    <pic:cNvPicPr/>
+                  </pic:nvPicPr>
+                  <pic:blipFill>
+                    <a:blip r:embed="rId26">
+                      <a:extLst>
+                        <a:ext uri="{28A0092B-C50C-407E-A947-70E740481C1C}">
+                          <a14:useLocalDpi xmlns:a14="http://schemas.microsoft.com/office/drawing/2010/main" val="0"/>
+                        </a:ext>
+                      </a:extLst>
+                    </a:blip>
+                    <a:stretch>
+                      <a:fillRect/>
+                    </a:stretch>
+                  </pic:blipFill>
+                  <pic:spPr>
+                    <a:xfrm>
+                      <a:off x="0" y="0"/>
+                      <a:ext cx="6120130" cy="4597400"/>
+                    </a:xfrm>
+                    <a:prstGeom prst="rect">
+                      <a:avLst/>
+                    </a:prstGeom>
+                  </pic:spPr>
+                </pic:pic>
+              </a:graphicData>
+            </a:graphic>
+          </wp:inline>
+        </w:drawing>
+      </w:r>
+      <w:r>
+        <w:rPr>
+          <w:noProof/>
+        </w:rPr>
+        <w:lastRenderedPageBreak/>
+        <w:drawing>
+          <wp:inline distT="0" distB="0" distL="0" distR="0" wp14:anchorId="2F2E885D" wp14:editId="5019647B">
+            <wp:extent cx="6120130" cy="4608830"/>
+            <wp:effectExtent l="0" t="0" r="1270" b="1270"/>
+            <wp:docPr id="25" name="Immagine 25" descr="Immagine che contiene screenshot&#10;&#10;Descrizione generata automaticamente"/>
+            <wp:cNvGraphicFramePr>
+              <a:graphicFrameLocks xmlns:a="http://schemas.openxmlformats.org/drawingml/2006/main" noChangeAspect="1"/>
+            </wp:cNvGraphicFramePr>
+            <a:graphic xmlns:a="http://schemas.openxmlformats.org/drawingml/2006/main">
+              <a:graphicData uri="http://schemas.openxmlformats.org/drawingml/2006/picture">
+                <pic:pic xmlns:pic="http://schemas.openxmlformats.org/drawingml/2006/picture">
+                  <pic:nvPicPr>
+                    <pic:cNvPr id="25" name="Schermata 2020-01-13 alle 12.22.53.png"/>
+                    <pic:cNvPicPr/>
+                  </pic:nvPicPr>
+                  <pic:blipFill>
+                    <a:blip r:embed="rId27">
+                      <a:extLst>
+                        <a:ext uri="{28A0092B-C50C-407E-A947-70E740481C1C}">
+                          <a14:useLocalDpi xmlns:a14="http://schemas.microsoft.com/office/drawing/2010/main" val="0"/>
+                        </a:ext>
+                      </a:extLst>
+                    </a:blip>
+                    <a:stretch>
+                      <a:fillRect/>
+                    </a:stretch>
+                  </pic:blipFill>
+                  <pic:spPr>
+                    <a:xfrm>
+                      <a:off x="0" y="0"/>
+                      <a:ext cx="6120130" cy="4608830"/>
+                    </a:xfrm>
+                    <a:prstGeom prst="rect">
+                      <a:avLst/>
+                    </a:prstGeom>
+                  </pic:spPr>
+                </pic:pic>
+              </a:graphicData>
+            </a:graphic>
+          </wp:inline>
+        </w:drawing>
+      </w:r>
+      <w:r>
+        <w:rPr>
+          <w:noProof/>
+        </w:rPr>
+        <w:lastRenderedPageBreak/>
+        <w:drawing>
+          <wp:inline distT="0" distB="0" distL="0" distR="0" wp14:anchorId="347B0C54" wp14:editId="59C0890A">
+            <wp:extent cx="6120130" cy="4649470"/>
+            <wp:effectExtent l="0" t="0" r="1270" b="0"/>
+            <wp:docPr id="26" name="Immagine 26"/>
+            <wp:cNvGraphicFramePr>
+              <a:graphicFrameLocks xmlns:a="http://schemas.openxmlformats.org/drawingml/2006/main" noChangeAspect="1"/>
+            </wp:cNvGraphicFramePr>
+            <a:graphic xmlns:a="http://schemas.openxmlformats.org/drawingml/2006/main">
+              <a:graphicData uri="http://schemas.openxmlformats.org/drawingml/2006/picture">
+                <pic:pic xmlns:pic="http://schemas.openxmlformats.org/drawingml/2006/picture">
+                  <pic:nvPicPr>
+                    <pic:cNvPr id="26" name="Schermata 2020-01-13 alle 12.23.00.png"/>
+                    <pic:cNvPicPr/>
+                  </pic:nvPicPr>
+                  <pic:blipFill>
+                    <a:blip r:embed="rId28">
+                      <a:extLst>
+                        <a:ext uri="{28A0092B-C50C-407E-A947-70E740481C1C}">
+                          <a14:useLocalDpi xmlns:a14="http://schemas.microsoft.com/office/drawing/2010/main" val="0"/>
+                        </a:ext>
+                      </a:extLst>
+                    </a:blip>
+                    <a:stretch>
+                      <a:fillRect/>
+                    </a:stretch>
+                  </pic:blipFill>
+                  <pic:spPr>
+                    <a:xfrm>
+                      <a:off x="0" y="0"/>
+                      <a:ext cx="6120130" cy="4649470"/>
+                    </a:xfrm>
+                    <a:prstGeom prst="rect">
+                      <a:avLst/>
+                    </a:prstGeom>
+                  </pic:spPr>
+                </pic:pic>
+              </a:graphicData>
+            </a:graphic>
+          </wp:inline>
+        </w:drawing>
+      </w:r>
+      <w:r>
+        <w:rPr>
+          <w:noProof/>
+        </w:rPr>
+        <w:lastRenderedPageBreak/>
+        <w:drawing>
+          <wp:inline distT="0" distB="0" distL="0" distR="0" wp14:anchorId="6A3E3E90" wp14:editId="6657488E">
+            <wp:extent cx="6120130" cy="4604385"/>
+            <wp:effectExtent l="0" t="0" r="1270" b="5715"/>
+            <wp:docPr id="27" name="Immagine 27"/>
+            <wp:cNvGraphicFramePr>
+              <a:graphicFrameLocks xmlns:a="http://schemas.openxmlformats.org/drawingml/2006/main" noChangeAspect="1"/>
+            </wp:cNvGraphicFramePr>
+            <a:graphic xmlns:a="http://schemas.openxmlformats.org/drawingml/2006/main">
+              <a:graphicData uri="http://schemas.openxmlformats.org/drawingml/2006/picture">
+                <pic:pic xmlns:pic="http://schemas.openxmlformats.org/drawingml/2006/picture">
+                  <pic:nvPicPr>
+                    <pic:cNvPr id="27" name="Schermata 2020-01-13 alle 12.23.09.png"/>
+                    <pic:cNvPicPr/>
+                  </pic:nvPicPr>
+                  <pic:blipFill>
+                    <a:blip r:embed="rId29">
+                      <a:extLst>
+                        <a:ext uri="{28A0092B-C50C-407E-A947-70E740481C1C}">
+                          <a14:useLocalDpi xmlns:a14="http://schemas.microsoft.com/office/drawing/2010/main" val="0"/>
+                        </a:ext>
+                      </a:extLst>
+                    </a:blip>
+                    <a:stretch>
+                      <a:fillRect/>
+                    </a:stretch>
+                  </pic:blipFill>
+                  <pic:spPr>
+                    <a:xfrm>
+                      <a:off x="0" y="0"/>
+                      <a:ext cx="6120130" cy="4604385"/>
+                    </a:xfrm>
+                    <a:prstGeom prst="rect">
+                      <a:avLst/>
+                    </a:prstGeom>
+                  </pic:spPr>
+                </pic:pic>
+              </a:graphicData>
+            </a:graphic>
+          </wp:inline>
+        </w:drawing>
+      </w:r>
+      <w:r>
+        <w:rPr>
+          <w:noProof/>
+        </w:rPr>
+        <w:lastRenderedPageBreak/>
+        <w:drawing>
+          <wp:inline distT="0" distB="0" distL="0" distR="0" wp14:anchorId="0D9F4138" wp14:editId="0EBEB6BB">
+            <wp:extent cx="6120130" cy="4620895"/>
+            <wp:effectExtent l="0" t="0" r="1270" b="1905"/>
+            <wp:docPr id="28" name="Immagine 28" descr="Immagine che contiene screenshot&#10;&#10;Descrizione generata automaticamente"/>
+            <wp:cNvGraphicFramePr>
+              <a:graphicFrameLocks xmlns:a="http://schemas.openxmlformats.org/drawingml/2006/main" noChangeAspect="1"/>
+            </wp:cNvGraphicFramePr>
+            <a:graphic xmlns:a="http://schemas.openxmlformats.org/drawingml/2006/main">
+              <a:graphicData uri="http://schemas.openxmlformats.org/drawingml/2006/picture">
+                <pic:pic xmlns:pic="http://schemas.openxmlformats.org/drawingml/2006/picture">
+                  <pic:nvPicPr>
+                    <pic:cNvPr id="28" name="Schermata 2020-01-13 alle 12.23.16.png"/>
+                    <pic:cNvPicPr/>
+                  </pic:nvPicPr>
+                  <pic:blipFill>
+                    <a:blip r:embed="rId30">
+                      <a:extLst>
+                        <a:ext uri="{28A0092B-C50C-407E-A947-70E740481C1C}">
+                          <a14:useLocalDpi xmlns:a14="http://schemas.microsoft.com/office/drawing/2010/main" val="0"/>
+                        </a:ext>
+                      </a:extLst>
+                    </a:blip>
+                    <a:stretch>
+                      <a:fillRect/>
+                    </a:stretch>
+                  </pic:blipFill>
+                  <pic:spPr>
+                    <a:xfrm>
+                      <a:off x="0" y="0"/>
+                      <a:ext cx="6120130" cy="4620895"/>
+                    </a:xfrm>
+                    <a:prstGeom prst="rect">
+                      <a:avLst/>
+                    </a:prstGeom>
+                  </pic:spPr>
+                </pic:pic>
+              </a:graphicData>
+            </a:graphic>
+          </wp:inline>
+        </w:drawing>
+      </w:r>
+      <w:r>
+        <w:rPr>
+          <w:noProof/>
+        </w:rPr>
+        <w:lastRenderedPageBreak/>
+        <w:drawing>
+          <wp:inline distT="0" distB="0" distL="0" distR="0" wp14:anchorId="451733C1" wp14:editId="316F86AD">
+            <wp:extent cx="6120130" cy="4613910"/>
+            <wp:effectExtent l="0" t="0" r="1270" b="0"/>
+            <wp:docPr id="29" name="Immagine 29" descr="Immagine che contiene screenshot&#10;&#10;Descrizione generata automaticamente"/>
+            <wp:cNvGraphicFramePr>
+              <a:graphicFrameLocks xmlns:a="http://schemas.openxmlformats.org/drawingml/2006/main" noChangeAspect="1"/>
+            </wp:cNvGraphicFramePr>
+            <a:graphic xmlns:a="http://schemas.openxmlformats.org/drawingml/2006/main">
+              <a:graphicData uri="http://schemas.openxmlformats.org/drawingml/2006/picture">
+                <pic:pic xmlns:pic="http://schemas.openxmlformats.org/drawingml/2006/picture">
+                  <pic:nvPicPr>
+                    <pic:cNvPr id="29" name="Schermata 2020-01-13 alle 12.23.23.png"/>
+                    <pic:cNvPicPr/>
+                  </pic:nvPicPr>
+                  <pic:blipFill>
+                    <a:blip r:embed="rId31">
+                      <a:extLst>
+                        <a:ext uri="{28A0092B-C50C-407E-A947-70E740481C1C}">
+                          <a14:useLocalDpi xmlns:a14="http://schemas.microsoft.com/office/drawing/2010/main" val="0"/>
+                        </a:ext>
+                      </a:extLst>
+                    </a:blip>
+                    <a:stretch>
+                      <a:fillRect/>
+                    </a:stretch>
+                  </pic:blipFill>
+                  <pic:spPr>
+                    <a:xfrm>
+                      <a:off x="0" y="0"/>
+                      <a:ext cx="6120130" cy="4613910"/>
+                    </a:xfrm>
+                    <a:prstGeom prst="rect">
+                      <a:avLst/>
+                    </a:prstGeom>
+                  </pic:spPr>
+                </pic:pic>
+              </a:graphicData>
+            </a:graphic>
+          </wp:inline>
+        </w:drawing>
+      </w:r>
+      <w:r>
+        <w:rPr>
+          <w:noProof/>
+        </w:rPr>
+        <w:lastRenderedPageBreak/>
+        <w:drawing>
+          <wp:inline distT="0" distB="0" distL="0" distR="0" wp14:anchorId="62B5DB52" wp14:editId="57FD2E2E">
+            <wp:extent cx="6120130" cy="4609465"/>
+            <wp:effectExtent l="0" t="0" r="1270" b="635"/>
+            <wp:docPr id="30" name="Immagine 30"/>
+            <wp:cNvGraphicFramePr>
+              <a:graphicFrameLocks xmlns:a="http://schemas.openxmlformats.org/drawingml/2006/main" noChangeAspect="1"/>
+            </wp:cNvGraphicFramePr>
+            <a:graphic xmlns:a="http://schemas.openxmlformats.org/drawingml/2006/main">
+              <a:graphicData uri="http://schemas.openxmlformats.org/drawingml/2006/picture">
+                <pic:pic xmlns:pic="http://schemas.openxmlformats.org/drawingml/2006/picture">
+                  <pic:nvPicPr>
+                    <pic:cNvPr id="30" name="Schermata 2020-01-13 alle 12.23.30.png"/>
+                    <pic:cNvPicPr/>
+                  </pic:nvPicPr>
+                  <pic:blipFill>
+                    <a:blip r:embed="rId32">
+                      <a:extLst>
+                        <a:ext uri="{28A0092B-C50C-407E-A947-70E740481C1C}">
+                          <a14:useLocalDpi xmlns:a14="http://schemas.microsoft.com/office/drawing/2010/main" val="0"/>
+                        </a:ext>
+                      </a:extLst>
+                    </a:blip>
+                    <a:stretch>
+                      <a:fillRect/>
+                    </a:stretch>
+                  </pic:blipFill>
+                  <pic:spPr>
+                    <a:xfrm>
+                      <a:off x="0" y="0"/>
+                      <a:ext cx="6120130" cy="4609465"/>
+                    </a:xfrm>
+                    <a:prstGeom prst="rect">
+                      <a:avLst/>
+                    </a:prstGeom>
+                  </pic:spPr>
+                </pic:pic>
+              </a:graphicData>
+            </a:graphic>
+          </wp:inline>
+        </w:drawing>
+      </w:r>
+      <w:r>
+        <w:rPr>
+          <w:noProof/>
+        </w:rPr>
+        <w:lastRenderedPageBreak/>
+        <w:drawing>
+          <wp:inline distT="0" distB="0" distL="0" distR="0" wp14:anchorId="519FD7B2" wp14:editId="348B7C83">
+            <wp:extent cx="6120130" cy="6243955"/>
+            <wp:effectExtent l="0" t="0" r="1270" b="4445"/>
+            <wp:docPr id="31" name="Immagine 31"/>
+            <wp:cNvGraphicFramePr>
+              <a:graphicFrameLocks xmlns:a="http://schemas.openxmlformats.org/drawingml/2006/main" noChangeAspect="1"/>
+            </wp:cNvGraphicFramePr>
+            <a:graphic xmlns:a="http://schemas.openxmlformats.org/drawingml/2006/main">
+              <a:graphicData uri="http://schemas.openxmlformats.org/drawingml/2006/picture">
+                <pic:pic xmlns:pic="http://schemas.openxmlformats.org/drawingml/2006/picture">
+                  <pic:nvPicPr>
+                    <pic:cNvPr id="31" name="Schermata 2020-01-13 alle 12.23.46.png"/>
+                    <pic:cNvPicPr/>
+                  </pic:nvPicPr>
+                  <pic:blipFill>
+                    <a:blip r:embed="rId33">
+                      <a:extLst>
+                        <a:ext uri="{28A0092B-C50C-407E-A947-70E740481C1C}">
+                          <a14:useLocalDpi xmlns:a14="http://schemas.microsoft.com/office/drawing/2010/main" val="0"/>
+                        </a:ext>
+                      </a:extLst>
+                    </a:blip>
+                    <a:stretch>
+                      <a:fillRect/>
+                    </a:stretch>
+                  </pic:blipFill>
+                  <pic:spPr>
+                    <a:xfrm>
+                      <a:off x="0" y="0"/>
+                      <a:ext cx="6120130" cy="6243955"/>
+                    </a:xfrm>
+                    <a:prstGeom prst="rect">
+                      <a:avLst/>
+                    </a:prstGeom>
+                  </pic:spPr>
+                </pic:pic>
+              </a:graphicData>
+            </a:graphic>
+          </wp:inline>
+        </w:drawing>
+      </w:r>
+      <w:r>
+        <w:rPr>
+          <w:noProof/>
+        </w:rPr>
+        <w:lastRenderedPageBreak/>
+        <w:drawing>
+          <wp:inline distT="0" distB="0" distL="0" distR="0" wp14:anchorId="729693E0" wp14:editId="027281C2">
+            <wp:extent cx="6120130" cy="4613910"/>
+            <wp:effectExtent l="0" t="0" r="1270" b="0"/>
+            <wp:docPr id="33" name="Immagine 33"/>
+            <wp:cNvGraphicFramePr>
+              <a:graphicFrameLocks xmlns:a="http://schemas.openxmlformats.org/drawingml/2006/main" noChangeAspect="1"/>
+            </wp:cNvGraphicFramePr>
+            <a:graphic xmlns:a="http://schemas.openxmlformats.org/drawingml/2006/main">
+              <a:graphicData uri="http://schemas.openxmlformats.org/drawingml/2006/picture">
+                <pic:pic xmlns:pic="http://schemas.openxmlformats.org/drawingml/2006/picture">
+                  <pic:nvPicPr>
+                    <pic:cNvPr id="33" name="Schermata 2020-01-13 alle 12.24.12.png"/>
+                    <pic:cNvPicPr/>
+                  </pic:nvPicPr>
+                  <pic:blipFill>
+                    <a:blip r:embed="rId34">
+                      <a:extLst>
+                        <a:ext uri="{28A0092B-C50C-407E-A947-70E740481C1C}">
+                          <a14:useLocalDpi xmlns:a14="http://schemas.microsoft.com/office/drawing/2010/main" val="0"/>
+                        </a:ext>
+                      </a:extLst>
+                    </a:blip>
+                    <a:stretch>
+                      <a:fillRect/>
+                    </a:stretch>
+                  </pic:blipFill>
+                  <pic:spPr>
+                    <a:xfrm>
+                      <a:off x="0" y="0"/>
+                      <a:ext cx="6120130" cy="4613910"/>
+                    </a:xfrm>
+                    <a:prstGeom prst="rect">
+                      <a:avLst/>
+                    </a:prstGeom>
+                  </pic:spPr>
+                </pic:pic>
+              </a:graphicData>
+            </a:graphic>
+          </wp:inline>
+        </w:drawing>
+      </w:r>
+      <w:r>
+        <w:rPr>
+          <w:noProof/>
+        </w:rPr>
+        <w:lastRenderedPageBreak/>
+        <w:drawing>
+          <wp:inline distT="0" distB="0" distL="0" distR="0" wp14:anchorId="2AD352EE" wp14:editId="62C2C52A">
+            <wp:extent cx="6120130" cy="4587875"/>
+            <wp:effectExtent l="0" t="0" r="1270" b="0"/>
+            <wp:docPr id="34" name="Immagine 34"/>
+            <wp:cNvGraphicFramePr>
+              <a:graphicFrameLocks xmlns:a="http://schemas.openxmlformats.org/drawingml/2006/main" noChangeAspect="1"/>
+            </wp:cNvGraphicFramePr>
+            <a:graphic xmlns:a="http://schemas.openxmlformats.org/drawingml/2006/main">
+              <a:graphicData uri="http://schemas.openxmlformats.org/drawingml/2006/picture">
+                <pic:pic xmlns:pic="http://schemas.openxmlformats.org/drawingml/2006/picture">
+                  <pic:nvPicPr>
+                    <pic:cNvPr id="34" name="Schermata 2020-01-13 alle 12.24.21.png"/>
+                    <pic:cNvPicPr/>
+                  </pic:nvPicPr>
+                  <pic:blipFill>
+                    <a:blip r:embed="rId35">
+                      <a:extLst>
+                        <a:ext uri="{28A0092B-C50C-407E-A947-70E740481C1C}">
+                          <a14:useLocalDpi xmlns:a14="http://schemas.microsoft.com/office/drawing/2010/main" val="0"/>
+                        </a:ext>
+                      </a:extLst>
+                    </a:blip>
+                    <a:stretch>
+                      <a:fillRect/>
+                    </a:stretch>
+                  </pic:blipFill>
+                  <pic:spPr>
+                    <a:xfrm>
+                      <a:off x="0" y="0"/>
+                      <a:ext cx="6120130" cy="4587875"/>
+                    </a:xfrm>
+                    <a:prstGeom prst="rect">
+                      <a:avLst/>
+                    </a:prstGeom>
+                  </pic:spPr>
+                </pic:pic>
+              </a:graphicData>
+            </a:graphic>
+          </wp:inline>
+        </w:drawing>
+      </w:r>
+      <w:r>
+        <w:rPr>
+          <w:noProof/>
+        </w:rPr>
+        <w:lastRenderedPageBreak/>
+        <w:drawing>
+          <wp:inline distT="0" distB="0" distL="0" distR="0" wp14:anchorId="6CF931D9" wp14:editId="1BF196F6">
+            <wp:extent cx="6120130" cy="4632960"/>
+            <wp:effectExtent l="0" t="0" r="1270" b="2540"/>
+            <wp:docPr id="35" name="Immagine 35" descr="Immagine che contiene screenshot&#10;&#10;Descrizione generata automaticamente"/>
+            <wp:cNvGraphicFramePr>
+              <a:graphicFrameLocks xmlns:a="http://schemas.openxmlformats.org/drawingml/2006/main" noChangeAspect="1"/>
+            </wp:cNvGraphicFramePr>
+            <a:graphic xmlns:a="http://schemas.openxmlformats.org/drawingml/2006/main">
+              <a:graphicData uri="http://schemas.openxmlformats.org/drawingml/2006/picture">
+                <pic:pic xmlns:pic="http://schemas.openxmlformats.org/drawingml/2006/picture">
+                  <pic:nvPicPr>
+                    <pic:cNvPr id="35" name="Schermata 2020-01-13 alle 12.24.28.png"/>
+                    <pic:cNvPicPr/>
+                  </pic:nvPicPr>
+                  <pic:blipFill>
+                    <a:blip r:embed="rId36">
+                      <a:extLst>
+                        <a:ext uri="{28A0092B-C50C-407E-A947-70E740481C1C}">
+                          <a14:useLocalDpi xmlns:a14="http://schemas.microsoft.com/office/drawing/2010/main" val="0"/>
+                        </a:ext>
+                      </a:extLst>
+                    </a:blip>
+                    <a:stretch>
+                      <a:fillRect/>
+                    </a:stretch>
+                  </pic:blipFill>
+                  <pic:spPr>
+                    <a:xfrm>
+                      <a:off x="0" y="0"/>
+                      <a:ext cx="6120130" cy="4632960"/>
+                    </a:xfrm>
+                    <a:prstGeom prst="rect">
+                      <a:avLst/>
+                    </a:prstGeom>
+                  </pic:spPr>
+                </pic:pic>
+              </a:graphicData>
+            </a:graphic>
+          </wp:inline>
+        </w:drawing>
+      </w:r>
+      <w:r>
+        <w:rPr>
+          <w:noProof/>
+        </w:rPr>
+        <w:lastRenderedPageBreak/>
+        <w:drawing>
+          <wp:inline distT="0" distB="0" distL="0" distR="0" wp14:anchorId="3176B750" wp14:editId="0F42F767">
+            <wp:extent cx="6120130" cy="4642485"/>
+            <wp:effectExtent l="0" t="0" r="1270" b="5715"/>
+            <wp:docPr id="36" name="Immagine 36" descr="Immagine che contiene screenshot&#10;&#10;Descrizione generata automaticamente"/>
+            <wp:cNvGraphicFramePr>
+              <a:graphicFrameLocks xmlns:a="http://schemas.openxmlformats.org/drawingml/2006/main" noChangeAspect="1"/>
+            </wp:cNvGraphicFramePr>
+            <a:graphic xmlns:a="http://schemas.openxmlformats.org/drawingml/2006/main">
+              <a:graphicData uri="http://schemas.openxmlformats.org/drawingml/2006/picture">
+                <pic:pic xmlns:pic="http://schemas.openxmlformats.org/drawingml/2006/picture">
+                  <pic:nvPicPr>
+                    <pic:cNvPr id="36" name="Schermata 2020-01-13 alle 12.24.35.png"/>
+                    <pic:cNvPicPr/>
+                  </pic:nvPicPr>
+                  <pic:blipFill>
+                    <a:blip r:embed="rId37">
+                      <a:extLst>
+                        <a:ext uri="{28A0092B-C50C-407E-A947-70E740481C1C}">
+                          <a14:useLocalDpi xmlns:a14="http://schemas.microsoft.com/office/drawing/2010/main" val="0"/>
+                        </a:ext>
+                      </a:extLst>
+                    </a:blip>
+                    <a:stretch>
+                      <a:fillRect/>
+                    </a:stretch>
+                  </pic:blipFill>
+                  <pic:spPr>
+                    <a:xfrm>
+                      <a:off x="0" y="0"/>
+                      <a:ext cx="6120130" cy="4642485"/>
+                    </a:xfrm>
+                    <a:prstGeom prst="rect">
+                      <a:avLst/>
+                    </a:prstGeom>
+                  </pic:spPr>
+                </pic:pic>
+              </a:graphicData>
+            </a:graphic>
+          </wp:inline>
+        </w:drawing>
+      </w:r>
+      <w:r>
+        <w:rPr>
+          <w:noProof/>
+        </w:rPr>
+        <w:lastRenderedPageBreak/>
+        <w:drawing>
+          <wp:inline distT="0" distB="0" distL="0" distR="0" wp14:anchorId="4DDFB7B6" wp14:editId="54E6FCEF">
+            <wp:extent cx="6120130" cy="4625975"/>
+            <wp:effectExtent l="0" t="0" r="1270" b="0"/>
+            <wp:docPr id="37" name="Immagine 37" descr="Immagine che contiene screenshot&#10;&#10;Descrizione generata automaticamente"/>
+            <wp:cNvGraphicFramePr>
+              <a:graphicFrameLocks xmlns:a="http://schemas.openxmlformats.org/drawingml/2006/main" noChangeAspect="1"/>
+            </wp:cNvGraphicFramePr>
+            <a:graphic xmlns:a="http://schemas.openxmlformats.org/drawingml/2006/main">
+              <a:graphicData uri="http://schemas.openxmlformats.org/drawingml/2006/picture">
+                <pic:pic xmlns:pic="http://schemas.openxmlformats.org/drawingml/2006/picture">
+                  <pic:nvPicPr>
+                    <pic:cNvPr id="37" name="Schermata 2020-01-13 alle 12.24.41.png"/>
+                    <pic:cNvPicPr/>
+                  </pic:nvPicPr>
+                  <pic:blipFill>
+                    <a:blip r:embed="rId38">
+                      <a:extLst>
+                        <a:ext uri="{28A0092B-C50C-407E-A947-70E740481C1C}">
+                          <a14:useLocalDpi xmlns:a14="http://schemas.microsoft.com/office/drawing/2010/main" val="0"/>
+                        </a:ext>
+                      </a:extLst>
+                    </a:blip>
+                    <a:stretch>
+                      <a:fillRect/>
+                    </a:stretch>
+                  </pic:blipFill>
+                  <pic:spPr>
+                    <a:xfrm>
+                      <a:off x="0" y="0"/>
+                      <a:ext cx="6120130" cy="4625975"/>
+                    </a:xfrm>
+                    <a:prstGeom prst="rect">
+                      <a:avLst/>
+                    </a:prstGeom>
+                  </pic:spPr>
+                </pic:pic>
+              </a:graphicData>
+            </a:graphic>
+          </wp:inline>
+        </w:drawing>
+      </w:r>
+      <w:r>
+        <w:rPr>
+          <w:noProof/>
+        </w:rPr>
+        <w:lastRenderedPageBreak/>
+        <w:drawing>
+          <wp:inline distT="0" distB="0" distL="0" distR="0" wp14:anchorId="217D5A8A" wp14:editId="6B6F1E4E">
+            <wp:extent cx="6120130" cy="4632960"/>
+            <wp:effectExtent l="0" t="0" r="1270" b="2540"/>
+            <wp:docPr id="38" name="Immagine 38"/>
+            <wp:cNvGraphicFramePr>
+              <a:graphicFrameLocks xmlns:a="http://schemas.openxmlformats.org/drawingml/2006/main" noChangeAspect="1"/>
+            </wp:cNvGraphicFramePr>
+            <a:graphic xmlns:a="http://schemas.openxmlformats.org/drawingml/2006/main">
+              <a:graphicData uri="http://schemas.openxmlformats.org/drawingml/2006/picture">
+                <pic:pic xmlns:pic="http://schemas.openxmlformats.org/drawingml/2006/picture">
+                  <pic:nvPicPr>
+                    <pic:cNvPr id="38" name="Schermata 2020-01-13 alle 12.24.49.png"/>
+                    <pic:cNvPicPr/>
+                  </pic:nvPicPr>
+                  <pic:blipFill>
+                    <a:blip r:embed="rId39">
+                      <a:extLst>
+                        <a:ext uri="{28A0092B-C50C-407E-A947-70E740481C1C}">
+                          <a14:useLocalDpi xmlns:a14="http://schemas.microsoft.com/office/drawing/2010/main" val="0"/>
+                        </a:ext>
+                      </a:extLst>
+                    </a:blip>
+                    <a:stretch>
+                      <a:fillRect/>
+                    </a:stretch>
+                  </pic:blipFill>
+                  <pic:spPr>
+                    <a:xfrm>
+                      <a:off x="0" y="0"/>
+                      <a:ext cx="6120130" cy="4632960"/>
+                    </a:xfrm>
+                    <a:prstGeom prst="rect">
+                      <a:avLst/>
+                    </a:prstGeom>
+                  </pic:spPr>
+                </pic:pic>
+              </a:graphicData>
+            </a:graphic>
+          </wp:inline>
+        </w:drawing>
+      </w:r>
+      <w:r>
+        <w:rPr>
+          <w:noProof/>
+        </w:rPr>
+        <w:lastRenderedPageBreak/>
+        <w:drawing>
+          <wp:inline distT="0" distB="0" distL="0" distR="0" wp14:anchorId="1BC64CD0" wp14:editId="612E0E6E">
+            <wp:extent cx="6120130" cy="4639945"/>
+            <wp:effectExtent l="0" t="0" r="1270" b="0"/>
+            <wp:docPr id="39" name="Immagine 39"/>
+            <wp:cNvGraphicFramePr>
+              <a:graphicFrameLocks xmlns:a="http://schemas.openxmlformats.org/drawingml/2006/main" noChangeAspect="1"/>
+            </wp:cNvGraphicFramePr>
+            <a:graphic xmlns:a="http://schemas.openxmlformats.org/drawingml/2006/main">
+              <a:graphicData uri="http://schemas.openxmlformats.org/drawingml/2006/picture">
+                <pic:pic xmlns:pic="http://schemas.openxmlformats.org/drawingml/2006/picture">
+                  <pic:nvPicPr>
+                    <pic:cNvPr id="39" name="Schermata 2020-01-13 alle 12.24.57.png"/>
+                    <pic:cNvPicPr/>
+                  </pic:nvPicPr>
+                  <pic:blipFill>
+                    <a:blip r:embed="rId40">
+                      <a:extLst>
+                        <a:ext uri="{28A0092B-C50C-407E-A947-70E740481C1C}">
+                          <a14:useLocalDpi xmlns:a14="http://schemas.microsoft.com/office/drawing/2010/main" val="0"/>
+                        </a:ext>
+                      </a:extLst>
+                    </a:blip>
+                    <a:stretch>
+                      <a:fillRect/>
+                    </a:stretch>
+                  </pic:blipFill>
+                  <pic:spPr>
+                    <a:xfrm>
+                      <a:off x="0" y="0"/>
+                      <a:ext cx="6120130" cy="4639945"/>
+                    </a:xfrm>
+                    <a:prstGeom prst="rect">
+                      <a:avLst/>
+                    </a:prstGeom>
+                  </pic:spPr>
+                </pic:pic>
+              </a:graphicData>
+            </a:graphic>
+          </wp:inline>
+        </w:drawing>
+      </w:r>
+      <w:r>
+        <w:rPr>
+          <w:noProof/>
+        </w:rPr>
+        <w:lastRenderedPageBreak/>
+        <w:drawing>
+          <wp:inline distT="0" distB="0" distL="0" distR="0" wp14:anchorId="396966C4" wp14:editId="143A4C3C">
+            <wp:extent cx="6120130" cy="4628515"/>
+            <wp:effectExtent l="0" t="0" r="1270" b="0"/>
+            <wp:docPr id="40" name="Immagine 40" descr="Immagine che contiene screenshot&#10;&#10;Descrizione generata automaticamente"/>
+            <wp:cNvGraphicFramePr>
+              <a:graphicFrameLocks xmlns:a="http://schemas.openxmlformats.org/drawingml/2006/main" noChangeAspect="1"/>
+            </wp:cNvGraphicFramePr>
+            <a:graphic xmlns:a="http://schemas.openxmlformats.org/drawingml/2006/main">
+              <a:graphicData uri="http://schemas.openxmlformats.org/drawingml/2006/picture">
+                <pic:pic xmlns:pic="http://schemas.openxmlformats.org/drawingml/2006/picture">
+                  <pic:nvPicPr>
+                    <pic:cNvPr id="40" name="Schermata 2020-01-13 alle 12.25.05.png"/>
+                    <pic:cNvPicPr/>
+                  </pic:nvPicPr>
+                  <pic:blipFill>
+                    <a:blip r:embed="rId41">
+                      <a:extLst>
+                        <a:ext uri="{28A0092B-C50C-407E-A947-70E740481C1C}">
+                          <a14:useLocalDpi xmlns:a14="http://schemas.microsoft.com/office/drawing/2010/main" val="0"/>
+                        </a:ext>
+                      </a:extLst>
+                    </a:blip>
+                    <a:stretch>
+                      <a:fillRect/>
+                    </a:stretch>
+                  </pic:blipFill>
+                  <pic:spPr>
+                    <a:xfrm>
+                      <a:off x="0" y="0"/>
+                      <a:ext cx="6120130" cy="4628515"/>
+                    </a:xfrm>
+                    <a:prstGeom prst="rect">
+                      <a:avLst/>
+                    </a:prstGeom>
+                  </pic:spPr>
+                </pic:pic>
+              </a:graphicData>
+            </a:graphic>
+          </wp:inline>
+        </w:drawing>
+      </w:r>
+      <w:r>
+        <w:rPr>
+          <w:noProof/>
+        </w:rPr>
+        <w:lastRenderedPageBreak/>
+        <w:drawing>
+          <wp:inline distT="0" distB="0" distL="0" distR="0" wp14:anchorId="1391179E" wp14:editId="5A05E48C">
+            <wp:extent cx="6120130" cy="4625975"/>
+            <wp:effectExtent l="0" t="0" r="1270" b="0"/>
+            <wp:docPr id="41" name="Immagine 41" descr="Immagine che contiene screenshot&#10;&#10;Descrizione generata automaticamente"/>
+            <wp:cNvGraphicFramePr>
+              <a:graphicFrameLocks xmlns:a="http://schemas.openxmlformats.org/drawingml/2006/main" noChangeAspect="1"/>
+            </wp:cNvGraphicFramePr>
+            <a:graphic xmlns:a="http://schemas.openxmlformats.org/drawingml/2006/main">
+              <a:graphicData uri="http://schemas.openxmlformats.org/drawingml/2006/picture">
+                <pic:pic xmlns:pic="http://schemas.openxmlformats.org/drawingml/2006/picture">
+                  <pic:nvPicPr>
+                    <pic:cNvPr id="41" name="Schermata 2020-01-13 alle 12.25.12.png"/>
+                    <pic:cNvPicPr/>
+                  </pic:nvPicPr>
+                  <pic:blipFill>
+                    <a:blip r:embed="rId42">
+                      <a:extLst>
+                        <a:ext uri="{28A0092B-C50C-407E-A947-70E740481C1C}">
+                          <a14:useLocalDpi xmlns:a14="http://schemas.microsoft.com/office/drawing/2010/main" val="0"/>
+                        </a:ext>
+                      </a:extLst>
+                    </a:blip>
+                    <a:stretch>
+                      <a:fillRect/>
+                    </a:stretch>
+                  </pic:blipFill>
+                  <pic:spPr>
+                    <a:xfrm>
+                      <a:off x="0" y="0"/>
+                      <a:ext cx="6120130" cy="4625975"/>
                     </a:xfrm>
                     <a:prstGeom prst="rect">
                       <a:avLst/>
@@ -36094,8 +37449,8 @@
 </file>
 
 <file path=word/numbering.xml><?xml version="1.0" encoding="utf-8"?>
-<w:numbering xmlns:wpc="http://schemas.microsoft.com/office/word/2010/wordprocessingCanvas" xmlns:mc="http://schemas.openxmlformats.org/markup-compatibility/2006" xmlns:o="urn:schemas-microsoft-com:office:office" xmlns:r="http://schemas.openxmlformats.org/officeDocument/2006/relationships" xmlns:m="http://schemas.openxmlformats.org/officeDocument/2006/math" xmlns:v="urn:schemas-microsoft-com:vml" xmlns:wp14="http://schemas.microsoft.com/office/word/2010/wordprocessingDrawing" xmlns:wp="http://schemas.openxmlformats.org/drawingml/2006/wordprocessingDrawing" xmlns:w10="urn:schemas-microsoft-com:office:word" xmlns:w="http://schemas.openxmlformats.org/wordprocessingml/2006/main" xmlns:w14="http://schemas.microsoft.com/office/word/2010/wordml" xmlns:w15="http://schemas.microsoft.com/office/word/2012/wordml" xmlns:wpg="http://schemas.microsoft.com/office/word/2010/wordprocessingGroup" xmlns:wpi="http://schemas.microsoft.com/office/word/2010/wordprocessingInk" xmlns:wne="http://schemas.microsoft.com/office/word/2006/wordml" xmlns:wps="http://schemas.microsoft.com/office/word/2010/wordprocessingShape" mc:Ignorable="w14 w15 wp14">
-  <w:abstractNum w:abstractNumId="0">
+<w:numbering xmlns:wpc="http://schemas.microsoft.com/office/word/2010/wordprocessingCanvas" xmlns:cx="http://schemas.microsoft.com/office/drawing/2014/chartex" xmlns:cx1="http://schemas.microsoft.com/office/drawing/2015/9/8/chartex" xmlns:cx2="http://schemas.microsoft.com/office/drawing/2015/10/21/chartex" xmlns:cx3="http://schemas.microsoft.com/office/drawing/2016/5/9/chartex" xmlns:cx4="http://schemas.microsoft.com/office/drawing/2016/5/10/chartex" xmlns:cx5="http://schemas.microsoft.com/office/drawing/2016/5/11/chartex" xmlns:cx6="http://schemas.microsoft.com/office/drawing/2016/5/12/chartex" xmlns:cx7="http://schemas.microsoft.com/office/drawing/2016/5/13/chartex" xmlns:cx8="http://schemas.microsoft.com/office/drawing/2016/5/14/chartex" xmlns:mc="http://schemas.openxmlformats.org/markup-compatibility/2006" xmlns:aink="http://schemas.microsoft.com/office/drawing/2016/ink" xmlns:am3d="http://schemas.microsoft.com/office/drawing/2017/model3d" xmlns:o="urn:schemas-microsoft-com:office:office" xmlns:r="http://schemas.openxmlformats.org/officeDocument/2006/relationships" xmlns:m="http://schemas.openxmlformats.org/officeDocument/2006/math" xmlns:v="urn:schemas-microsoft-com:vml" xmlns:wp14="http://schemas.microsoft.com/office/word/2010/wordprocessingDrawing" xmlns:wp="http://schemas.openxmlformats.org/drawingml/2006/wordprocessingDrawing" xmlns:w10="urn:schemas-microsoft-com:office:word" xmlns:w="http://schemas.openxmlformats.org/wordprocessingml/2006/main" xmlns:w14="http://schemas.microsoft.com/office/word/2010/wordml" xmlns:w15="http://schemas.microsoft.com/office/word/2012/wordml" xmlns:w16cid="http://schemas.microsoft.com/office/word/2016/wordml/cid" xmlns:w16se="http://schemas.microsoft.com/office/word/2015/wordml/symex" xmlns:wpg="http://schemas.microsoft.com/office/word/2010/wordprocessingGroup" xmlns:wpi="http://schemas.microsoft.com/office/word/2010/wordprocessingInk" xmlns:wne="http://schemas.microsoft.com/office/word/2006/wordml" xmlns:wps="http://schemas.microsoft.com/office/word/2010/wordprocessingShape" mc:Ignorable="w14 w15 w16se w16cid wp14">
+  <w:abstractNum w:abstractNumId="0" w15:restartNumberingAfterBreak="0">
     <w:nsid w:val="046263D7"/>
     <w:multiLevelType w:val="hybridMultilevel"/>
     <w:tmpl w:val="1CDA557A"/>
@@ -36187,7 +37542,7 @@
       </w:pPr>
     </w:lvl>
   </w:abstractNum>
-  <w:abstractNum w:abstractNumId="1">
+  <w:abstractNum w:abstractNumId="1" w15:restartNumberingAfterBreak="0">
     <w:nsid w:val="06D82ECC"/>
     <w:multiLevelType w:val="hybridMultilevel"/>
     <w:tmpl w:val="AC8ABE6A"/>
@@ -36279,7 +37634,7 @@
       </w:pPr>
     </w:lvl>
   </w:abstractNum>
-  <w:abstractNum w:abstractNumId="2">
+  <w:abstractNum w:abstractNumId="2" w15:restartNumberingAfterBreak="0">
     <w:nsid w:val="0731079B"/>
     <w:multiLevelType w:val="hybridMultilevel"/>
     <w:tmpl w:val="059A54D0"/>
@@ -36392,7 +37747,7 @@
       </w:rPr>
     </w:lvl>
   </w:abstractNum>
-  <w:abstractNum w:abstractNumId="3">
+  <w:abstractNum w:abstractNumId="3" w15:restartNumberingAfterBreak="0">
     <w:nsid w:val="0A1A26A6"/>
     <w:multiLevelType w:val="hybridMultilevel"/>
     <w:tmpl w:val="EA1243FC"/>
@@ -36405,7 +37760,7 @@
         <w:ind w:left="360" w:hanging="360"/>
       </w:pPr>
     </w:lvl>
-    <w:lvl w:ilvl="1" w:tplc="04100019" w:tentative="1">
+    <w:lvl w:ilvl="1" w:tplc="04100019">
       <w:start w:val="1"/>
       <w:numFmt w:val="lowerLetter"/>
       <w:lvlText w:val="%2."/>
@@ -36414,7 +37769,7 @@
         <w:ind w:left="1080" w:hanging="360"/>
       </w:pPr>
     </w:lvl>
-    <w:lvl w:ilvl="2" w:tplc="0410001B" w:tentative="1">
+    <w:lvl w:ilvl="2" w:tplc="0410001B">
       <w:start w:val="1"/>
       <w:numFmt w:val="lowerRoman"/>
       <w:lvlText w:val="%3."/>
@@ -36423,7 +37778,7 @@
         <w:ind w:left="1800" w:hanging="180"/>
       </w:pPr>
     </w:lvl>
-    <w:lvl w:ilvl="3" w:tplc="0410000F" w:tentative="1">
+    <w:lvl w:ilvl="3" w:tplc="0410000F">
       <w:start w:val="1"/>
       <w:numFmt w:val="decimal"/>
       <w:lvlText w:val="%4."/>
@@ -36478,7 +37833,7 @@
       </w:pPr>
     </w:lvl>
   </w:abstractNum>
-  <w:abstractNum w:abstractNumId="4">
+  <w:abstractNum w:abstractNumId="4" w15:restartNumberingAfterBreak="0">
     <w:nsid w:val="0BE92631"/>
     <w:multiLevelType w:val="hybridMultilevel"/>
     <w:tmpl w:val="2DAEC358"/>
@@ -36595,7 +37950,7 @@
       </w:rPr>
     </w:lvl>
   </w:abstractNum>
-  <w:abstractNum w:abstractNumId="5">
+  <w:abstractNum w:abstractNumId="5" w15:restartNumberingAfterBreak="0">
     <w:nsid w:val="0F6D685A"/>
     <w:multiLevelType w:val="hybridMultilevel"/>
     <w:tmpl w:val="924619D4"/>
@@ -36684,7 +38039,7 @@
       </w:pPr>
     </w:lvl>
   </w:abstractNum>
-  <w:abstractNum w:abstractNumId="6">
+  <w:abstractNum w:abstractNumId="6" w15:restartNumberingAfterBreak="0">
     <w:nsid w:val="12743215"/>
     <w:multiLevelType w:val="hybridMultilevel"/>
     <w:tmpl w:val="18D61FC8"/>
@@ -36770,7 +38125,7 @@
       </w:pPr>
     </w:lvl>
   </w:abstractNum>
-  <w:abstractNum w:abstractNumId="7">
+  <w:abstractNum w:abstractNumId="7" w15:restartNumberingAfterBreak="0">
     <w:nsid w:val="16CA02E4"/>
     <w:multiLevelType w:val="hybridMultilevel"/>
     <w:tmpl w:val="42762D72"/>
@@ -36883,7 +38238,7 @@
       </w:rPr>
     </w:lvl>
   </w:abstractNum>
-  <w:abstractNum w:abstractNumId="8">
+  <w:abstractNum w:abstractNumId="8" w15:restartNumberingAfterBreak="0">
     <w:nsid w:val="18D54887"/>
     <w:multiLevelType w:val="hybridMultilevel"/>
     <w:tmpl w:val="53600922"/>
@@ -36996,7 +38351,7 @@
       </w:rPr>
     </w:lvl>
   </w:abstractNum>
-  <w:abstractNum w:abstractNumId="9">
+  <w:abstractNum w:abstractNumId="9" w15:restartNumberingAfterBreak="0">
     <w:nsid w:val="18F9463D"/>
     <w:multiLevelType w:val="hybridMultilevel"/>
     <w:tmpl w:val="1F50C3E6"/>
@@ -37085,7 +38440,7 @@
       </w:pPr>
     </w:lvl>
   </w:abstractNum>
-  <w:abstractNum w:abstractNumId="10">
+  <w:abstractNum w:abstractNumId="10" w15:restartNumberingAfterBreak="0">
     <w:nsid w:val="1A1E1F43"/>
     <w:multiLevelType w:val="hybridMultilevel"/>
     <w:tmpl w:val="105851DA"/>
@@ -37174,7 +38529,7 @@
       </w:pPr>
     </w:lvl>
   </w:abstractNum>
-  <w:abstractNum w:abstractNumId="11">
+  <w:abstractNum w:abstractNumId="11" w15:restartNumberingAfterBreak="0">
     <w:nsid w:val="24010420"/>
     <w:multiLevelType w:val="hybridMultilevel"/>
     <w:tmpl w:val="C62E5800"/>
@@ -37287,7 +38642,7 @@
       </w:rPr>
     </w:lvl>
   </w:abstractNum>
-  <w:abstractNum w:abstractNumId="12">
+  <w:abstractNum w:abstractNumId="12" w15:restartNumberingAfterBreak="0">
     <w:nsid w:val="254863BB"/>
     <w:multiLevelType w:val="hybridMultilevel"/>
     <w:tmpl w:val="8F1EF100"/>
@@ -37376,7 +38731,7 @@
       </w:pPr>
     </w:lvl>
   </w:abstractNum>
-  <w:abstractNum w:abstractNumId="13">
+  <w:abstractNum w:abstractNumId="13" w15:restartNumberingAfterBreak="0">
     <w:nsid w:val="263F76DC"/>
     <w:multiLevelType w:val="hybridMultilevel"/>
     <w:tmpl w:val="3A24024C"/>
@@ -37489,7 +38844,7 @@
       </w:rPr>
     </w:lvl>
   </w:abstractNum>
-  <w:abstractNum w:abstractNumId="14">
+  <w:abstractNum w:abstractNumId="14" w15:restartNumberingAfterBreak="0">
     <w:nsid w:val="29DF016C"/>
     <w:multiLevelType w:val="hybridMultilevel"/>
     <w:tmpl w:val="8000DEA8"/>
@@ -37602,7 +38957,7 @@
       </w:rPr>
     </w:lvl>
   </w:abstractNum>
-  <w:abstractNum w:abstractNumId="15">
+  <w:abstractNum w:abstractNumId="15" w15:restartNumberingAfterBreak="0">
     <w:nsid w:val="30160BCC"/>
     <w:multiLevelType w:val="hybridMultilevel"/>
     <w:tmpl w:val="62C8EA2E"/>
@@ -37715,7 +39070,7 @@
       </w:rPr>
     </w:lvl>
   </w:abstractNum>
-  <w:abstractNum w:abstractNumId="16">
+  <w:abstractNum w:abstractNumId="16" w15:restartNumberingAfterBreak="0">
     <w:nsid w:val="32FB1558"/>
     <w:multiLevelType w:val="multilevel"/>
     <w:tmpl w:val="E746E920"/>
@@ -37828,7 +39183,7 @@
       </w:rPr>
     </w:lvl>
   </w:abstractNum>
-  <w:abstractNum w:abstractNumId="17">
+  <w:abstractNum w:abstractNumId="17" w15:restartNumberingAfterBreak="0">
     <w:nsid w:val="32FF10B8"/>
     <w:multiLevelType w:val="hybridMultilevel"/>
     <w:tmpl w:val="3FD2E022"/>
@@ -37914,7 +39269,7 @@
       </w:pPr>
     </w:lvl>
   </w:abstractNum>
-  <w:abstractNum w:abstractNumId="18">
+  <w:abstractNum w:abstractNumId="18" w15:restartNumberingAfterBreak="0">
     <w:nsid w:val="37F608BB"/>
     <w:multiLevelType w:val="hybridMultilevel"/>
     <w:tmpl w:val="4A66B2B2"/>
@@ -38027,7 +39382,7 @@
       </w:rPr>
     </w:lvl>
   </w:abstractNum>
-  <w:abstractNum w:abstractNumId="19">
+  <w:abstractNum w:abstractNumId="19" w15:restartNumberingAfterBreak="0">
     <w:nsid w:val="39884336"/>
     <w:multiLevelType w:val="hybridMultilevel"/>
     <w:tmpl w:val="73EA7AC6"/>
@@ -38140,7 +39495,7 @@
       </w:rPr>
     </w:lvl>
   </w:abstractNum>
-  <w:abstractNum w:abstractNumId="20">
+  <w:abstractNum w:abstractNumId="20" w15:restartNumberingAfterBreak="0">
     <w:nsid w:val="39D31B6C"/>
     <w:multiLevelType w:val="hybridMultilevel"/>
     <w:tmpl w:val="47DAE134"/>
@@ -38253,7 +39608,7 @@
       </w:rPr>
     </w:lvl>
   </w:abstractNum>
-  <w:abstractNum w:abstractNumId="21">
+  <w:abstractNum w:abstractNumId="21" w15:restartNumberingAfterBreak="0">
     <w:nsid w:val="3AA622C4"/>
     <w:multiLevelType w:val="hybridMultilevel"/>
     <w:tmpl w:val="E12E56FA"/>
@@ -38366,7 +39721,7 @@
       </w:rPr>
     </w:lvl>
   </w:abstractNum>
-  <w:abstractNum w:abstractNumId="22">
+  <w:abstractNum w:abstractNumId="22" w15:restartNumberingAfterBreak="0">
     <w:nsid w:val="3DCD292F"/>
     <w:multiLevelType w:val="hybridMultilevel"/>
     <w:tmpl w:val="F5FC701C"/>
@@ -38458,7 +39813,7 @@
       </w:pPr>
     </w:lvl>
   </w:abstractNum>
-  <w:abstractNum w:abstractNumId="23">
+  <w:abstractNum w:abstractNumId="23" w15:restartNumberingAfterBreak="0">
     <w:nsid w:val="414C3356"/>
     <w:multiLevelType w:val="hybridMultilevel"/>
     <w:tmpl w:val="4582EAF6"/>
@@ -38544,7 +39899,7 @@
       </w:pPr>
     </w:lvl>
   </w:abstractNum>
-  <w:abstractNum w:abstractNumId="24">
+  <w:abstractNum w:abstractNumId="24" w15:restartNumberingAfterBreak="0">
     <w:nsid w:val="42FA415A"/>
     <w:multiLevelType w:val="hybridMultilevel"/>
     <w:tmpl w:val="D2FEF13C"/>
@@ -38657,7 +40012,7 @@
       </w:rPr>
     </w:lvl>
   </w:abstractNum>
-  <w:abstractNum w:abstractNumId="25">
+  <w:abstractNum w:abstractNumId="25" w15:restartNumberingAfterBreak="0">
     <w:nsid w:val="45657B81"/>
     <w:multiLevelType w:val="hybridMultilevel"/>
     <w:tmpl w:val="BE705486"/>
@@ -38770,7 +40125,7 @@
       </w:rPr>
     </w:lvl>
   </w:abstractNum>
-  <w:abstractNum w:abstractNumId="26">
+  <w:abstractNum w:abstractNumId="26" w15:restartNumberingAfterBreak="0">
     <w:nsid w:val="46310917"/>
     <w:multiLevelType w:val="multilevel"/>
     <w:tmpl w:val="0D8AB0D6"/>
@@ -38892,7 +40247,7 @@
       </w:rPr>
     </w:lvl>
   </w:abstractNum>
-  <w:abstractNum w:abstractNumId="27">
+  <w:abstractNum w:abstractNumId="27" w15:restartNumberingAfterBreak="0">
     <w:nsid w:val="479973D6"/>
     <w:multiLevelType w:val="hybridMultilevel"/>
     <w:tmpl w:val="2DAEC358"/>
@@ -39009,7 +40364,7 @@
       </w:rPr>
     </w:lvl>
   </w:abstractNum>
-  <w:abstractNum w:abstractNumId="28">
+  <w:abstractNum w:abstractNumId="28" w15:restartNumberingAfterBreak="0">
     <w:nsid w:val="4B147365"/>
     <w:multiLevelType w:val="hybridMultilevel"/>
     <w:tmpl w:val="590A6E3A"/>
@@ -39098,7 +40453,7 @@
       </w:pPr>
     </w:lvl>
   </w:abstractNum>
-  <w:abstractNum w:abstractNumId="29">
+  <w:abstractNum w:abstractNumId="29" w15:restartNumberingAfterBreak="0">
     <w:nsid w:val="4BA255D1"/>
     <w:multiLevelType w:val="hybridMultilevel"/>
     <w:tmpl w:val="F9142212"/>
@@ -39211,7 +40566,7 @@
       </w:rPr>
     </w:lvl>
   </w:abstractNum>
-  <w:abstractNum w:abstractNumId="30">
+  <w:abstractNum w:abstractNumId="30" w15:restartNumberingAfterBreak="0">
     <w:nsid w:val="4CFB10C5"/>
     <w:multiLevelType w:val="hybridMultilevel"/>
     <w:tmpl w:val="16B44CFE"/>
@@ -39324,7 +40679,7 @@
       </w:rPr>
     </w:lvl>
   </w:abstractNum>
-  <w:abstractNum w:abstractNumId="31">
+  <w:abstractNum w:abstractNumId="31" w15:restartNumberingAfterBreak="0">
     <w:nsid w:val="53B87AD6"/>
     <w:multiLevelType w:val="hybridMultilevel"/>
     <w:tmpl w:val="8BB2C498"/>
@@ -39437,7 +40792,7 @@
       </w:rPr>
     </w:lvl>
   </w:abstractNum>
-  <w:abstractNum w:abstractNumId="32">
+  <w:abstractNum w:abstractNumId="32" w15:restartNumberingAfterBreak="0">
     <w:nsid w:val="545468C0"/>
     <w:multiLevelType w:val="hybridMultilevel"/>
     <w:tmpl w:val="BE5C57F6"/>
@@ -39550,7 +40905,7 @@
       </w:rPr>
     </w:lvl>
   </w:abstractNum>
-  <w:abstractNum w:abstractNumId="33">
+  <w:abstractNum w:abstractNumId="33" w15:restartNumberingAfterBreak="0">
     <w:nsid w:val="55D46E23"/>
     <w:multiLevelType w:val="hybridMultilevel"/>
     <w:tmpl w:val="23D276E0"/>
@@ -39663,7 +41018,7 @@
       </w:rPr>
     </w:lvl>
   </w:abstractNum>
-  <w:abstractNum w:abstractNumId="34">
+  <w:abstractNum w:abstractNumId="34" w15:restartNumberingAfterBreak="0">
     <w:nsid w:val="579D7D4E"/>
     <w:multiLevelType w:val="hybridMultilevel"/>
     <w:tmpl w:val="E58E1D60"/>
@@ -39776,7 +41131,7 @@
       </w:rPr>
     </w:lvl>
   </w:abstractNum>
-  <w:abstractNum w:abstractNumId="35">
+  <w:abstractNum w:abstractNumId="35" w15:restartNumberingAfterBreak="0">
     <w:nsid w:val="5D055EA2"/>
     <w:multiLevelType w:val="hybridMultilevel"/>
     <w:tmpl w:val="6F9AD374"/>
@@ -39862,7 +41217,7 @@
       </w:pPr>
     </w:lvl>
   </w:abstractNum>
-  <w:abstractNum w:abstractNumId="36">
+  <w:abstractNum w:abstractNumId="36" w15:restartNumberingAfterBreak="0">
     <w:nsid w:val="5E1C30A4"/>
     <w:multiLevelType w:val="hybridMultilevel"/>
     <w:tmpl w:val="8D62871C"/>
@@ -39948,7 +41303,120 @@
       </w:pPr>
     </w:lvl>
   </w:abstractNum>
-  <w:abstractNum w:abstractNumId="37">
+  <w:abstractNum w:abstractNumId="37" w15:restartNumberingAfterBreak="0">
+    <w:nsid w:val="648C08DB"/>
+    <w:multiLevelType w:val="multilevel"/>
+    <w:tmpl w:val="BBC05CDA"/>
+    <w:lvl w:ilvl="0">
+      <w:start w:val="3"/>
+      <w:numFmt w:val="decimal"/>
+      <w:lvlText w:val="%1"/>
+      <w:lvlJc w:val="left"/>
+      <w:pPr>
+        <w:ind w:left="380" w:hanging="380"/>
+      </w:pPr>
+      <w:rPr>
+        <w:rFonts w:hint="default"/>
+      </w:rPr>
+    </w:lvl>
+    <w:lvl w:ilvl="1">
+      <w:start w:val="8"/>
+      <w:numFmt w:val="decimal"/>
+      <w:lvlText w:val="%1.%2"/>
+      <w:lvlJc w:val="left"/>
+      <w:pPr>
+        <w:ind w:left="720" w:hanging="720"/>
+      </w:pPr>
+      <w:rPr>
+        <w:rFonts w:hint="default"/>
+      </w:rPr>
+    </w:lvl>
+    <w:lvl w:ilvl="2">
+      <w:start w:val="1"/>
+      <w:numFmt w:val="decimal"/>
+      <w:lvlText w:val="%1.%2.%3"/>
+      <w:lvlJc w:val="left"/>
+      <w:pPr>
+        <w:ind w:left="720" w:hanging="720"/>
+      </w:pPr>
+      <w:rPr>
+        <w:rFonts w:hint="default"/>
+      </w:rPr>
+    </w:lvl>
+    <w:lvl w:ilvl="3">
+      <w:start w:val="1"/>
+      <w:numFmt w:val="decimal"/>
+      <w:lvlText w:val="%1.%2.%3.%4"/>
+      <w:lvlJc w:val="left"/>
+      <w:pPr>
+        <w:ind w:left="1080" w:hanging="1080"/>
+      </w:pPr>
+      <w:rPr>
+        <w:rFonts w:hint="default"/>
+      </w:rPr>
+    </w:lvl>
+    <w:lvl w:ilvl="4">
+      <w:start w:val="1"/>
+      <w:numFmt w:val="decimal"/>
+      <w:lvlText w:val="%1.%2.%3.%4.%5"/>
+      <w:lvlJc w:val="left"/>
+      <w:pPr>
+        <w:ind w:left="1440" w:hanging="1440"/>
+      </w:pPr>
+      <w:rPr>
+        <w:rFonts w:hint="default"/>
+      </w:rPr>
+    </w:lvl>
+    <w:lvl w:ilvl="5">
+      <w:start w:val="1"/>
+      <w:numFmt w:val="decimal"/>
+      <w:lvlText w:val="%1.%2.%3.%4.%5.%6"/>
+      <w:lvlJc w:val="left"/>
+      <w:pPr>
+        <w:ind w:left="1440" w:hanging="1440"/>
+      </w:pPr>
+      <w:rPr>
+        <w:rFonts w:hint="default"/>
+      </w:rPr>
+    </w:lvl>
+    <w:lvl w:ilvl="6">
+      <w:start w:val="1"/>
+      <w:numFmt w:val="decimal"/>
+      <w:lvlText w:val="%1.%2.%3.%4.%5.%6.%7"/>
+      <w:lvlJc w:val="left"/>
+      <w:pPr>
+        <w:ind w:left="1800" w:hanging="1800"/>
+      </w:pPr>
+      <w:rPr>
+        <w:rFonts w:hint="default"/>
+      </w:rPr>
+    </w:lvl>
+    <w:lvl w:ilvl="7">
+      <w:start w:val="1"/>
+      <w:numFmt w:val="decimal"/>
+      <w:lvlText w:val="%1.%2.%3.%4.%5.%6.%7.%8"/>
+      <w:lvlJc w:val="left"/>
+      <w:pPr>
+        <w:ind w:left="1800" w:hanging="1800"/>
+      </w:pPr>
+      <w:rPr>
+        <w:rFonts w:hint="default"/>
+      </w:rPr>
+    </w:lvl>
+    <w:lvl w:ilvl="8">
+      <w:start w:val="1"/>
+      <w:numFmt w:val="decimal"/>
+      <w:lvlText w:val="%1.%2.%3.%4.%5.%6.%7.%8.%9"/>
+      <w:lvlJc w:val="left"/>
+      <w:pPr>
+        <w:ind w:left="2160" w:hanging="2160"/>
+      </w:pPr>
+      <w:rPr>
+        <w:rFonts w:hint="default"/>
+      </w:rPr>
+    </w:lvl>
+  </w:abstractNum>
+  <w:abstractNum w:abstractNumId="38" w15:restartNumberingAfterBreak="0">
     <w:nsid w:val="64AE23C9"/>
     <w:multiLevelType w:val="hybridMultilevel"/>
     <w:tmpl w:val="002E527A"/>
@@ -40040,7 +41508,7 @@
       </w:pPr>
     </w:lvl>
   </w:abstractNum>
-  <w:abstractNum w:abstractNumId="38">
+  <w:abstractNum w:abstractNumId="39" w15:restartNumberingAfterBreak="0">
     <w:nsid w:val="64B12261"/>
     <w:multiLevelType w:val="hybridMultilevel"/>
     <w:tmpl w:val="3FD2E022"/>
@@ -40126,7 +41594,7 @@
       </w:pPr>
     </w:lvl>
   </w:abstractNum>
-  <w:abstractNum w:abstractNumId="39">
+  <w:abstractNum w:abstractNumId="40" w15:restartNumberingAfterBreak="0">
     <w:nsid w:val="65B93566"/>
     <w:multiLevelType w:val="hybridMultilevel"/>
     <w:tmpl w:val="B4CED2F8"/>
@@ -40212,7 +41680,7 @@
       </w:pPr>
     </w:lvl>
   </w:abstractNum>
-  <w:abstractNum w:abstractNumId="40">
+  <w:abstractNum w:abstractNumId="41" w15:restartNumberingAfterBreak="0">
     <w:nsid w:val="67BB3928"/>
     <w:multiLevelType w:val="hybridMultilevel"/>
     <w:tmpl w:val="924619D4"/>
@@ -40301,7 +41769,7 @@
       </w:pPr>
     </w:lvl>
   </w:abstractNum>
-  <w:abstractNum w:abstractNumId="41">
+  <w:abstractNum w:abstractNumId="42" w15:restartNumberingAfterBreak="0">
     <w:nsid w:val="6E980C71"/>
     <w:multiLevelType w:val="multilevel"/>
     <w:tmpl w:val="A192C54A"/>
@@ -40414,7 +41882,7 @@
       </w:rPr>
     </w:lvl>
   </w:abstractNum>
-  <w:abstractNum w:abstractNumId="42">
+  <w:abstractNum w:abstractNumId="43" w15:restartNumberingAfterBreak="0">
     <w:nsid w:val="71FE7A3E"/>
     <w:multiLevelType w:val="multilevel"/>
     <w:tmpl w:val="EDE280EA"/>
@@ -40527,7 +41995,7 @@
       </w:rPr>
     </w:lvl>
   </w:abstractNum>
-  <w:abstractNum w:abstractNumId="43">
+  <w:abstractNum w:abstractNumId="44" w15:restartNumberingAfterBreak="0">
     <w:nsid w:val="72DE7632"/>
     <w:multiLevelType w:val="hybridMultilevel"/>
     <w:tmpl w:val="A8203D88"/>
@@ -40640,7 +42108,7 @@
       </w:rPr>
     </w:lvl>
   </w:abstractNum>
-  <w:abstractNum w:abstractNumId="44">
+  <w:abstractNum w:abstractNumId="45" w15:restartNumberingAfterBreak="0">
     <w:nsid w:val="762B22A6"/>
     <w:multiLevelType w:val="hybridMultilevel"/>
     <w:tmpl w:val="0AF476F4"/>
@@ -40753,7 +42221,7 @@
       </w:rPr>
     </w:lvl>
   </w:abstractNum>
-  <w:abstractNum w:abstractNumId="45">
+  <w:abstractNum w:abstractNumId="46" w15:restartNumberingAfterBreak="0">
     <w:nsid w:val="77AA0865"/>
     <w:multiLevelType w:val="hybridMultilevel"/>
     <w:tmpl w:val="7CEE24C4"/>
@@ -40867,13 +42335,13 @@
     </w:lvl>
   </w:abstractNum>
   <w:num w:numId="1">
-    <w:abstractNumId w:val="41"/>
+    <w:abstractNumId w:val="42"/>
   </w:num>
   <w:num w:numId="2">
-    <w:abstractNumId w:val="42"/>
+    <w:abstractNumId w:val="43"/>
   </w:num>
   <w:num w:numId="3">
-    <w:abstractNumId w:val="37"/>
+    <w:abstractNumId w:val="38"/>
   </w:num>
   <w:num w:numId="4">
     <w:abstractNumId w:val="12"/>
@@ -40918,7 +42386,7 @@
     <w:abstractNumId w:val="8"/>
   </w:num>
   <w:num w:numId="18">
-    <w:abstractNumId w:val="45"/>
+    <w:abstractNumId w:val="46"/>
   </w:num>
   <w:num w:numId="19">
     <w:abstractNumId w:val="19"/>
@@ -40942,10 +42410,10 @@
     <w:abstractNumId w:val="2"/>
   </w:num>
   <w:num w:numId="26">
-    <w:abstractNumId w:val="44"/>
+    <w:abstractNumId w:val="45"/>
   </w:num>
   <w:num w:numId="27">
-    <w:abstractNumId w:val="43"/>
+    <w:abstractNumId w:val="44"/>
   </w:num>
   <w:num w:numId="28">
     <w:abstractNumId w:val="33"/>
@@ -40972,7 +42440,7 @@
     <w:abstractNumId w:val="36"/>
   </w:num>
   <w:num w:numId="36">
-    <w:abstractNumId w:val="40"/>
+    <w:abstractNumId w:val="41"/>
   </w:num>
   <w:num w:numId="37">
     <w:abstractNumId w:val="5"/>
@@ -40984,10 +42452,10 @@
     <w:abstractNumId w:val="4"/>
   </w:num>
   <w:num w:numId="40">
-    <w:abstractNumId w:val="39"/>
+    <w:abstractNumId w:val="40"/>
   </w:num>
   <w:num w:numId="41">
-    <w:abstractNumId w:val="38"/>
+    <w:abstractNumId w:val="39"/>
   </w:num>
   <w:num w:numId="42">
     <w:abstractNumId w:val="17"/>
@@ -41004,11 +42472,14 @@
   <w:num w:numId="46">
     <w:abstractNumId w:val="3"/>
   </w:num>
+  <w:num w:numId="47">
+    <w:abstractNumId w:val="37"/>
+  </w:num>
 </w:numbering>
 </file>
 
 <file path=word/styles.xml><?xml version="1.0" encoding="utf-8"?>
-<w:styles xmlns:mc="http://schemas.openxmlformats.org/markup-compatibility/2006" xmlns:r="http://schemas.openxmlformats.org/officeDocument/2006/relationships" xmlns:w="http://schemas.openxmlformats.org/wordprocessingml/2006/main" xmlns:w14="http://schemas.microsoft.com/office/word/2010/wordml" xmlns:w15="http://schemas.microsoft.com/office/word/2012/wordml" mc:Ignorable="w14 w15">
+<w:styles xmlns:mc="http://schemas.openxmlformats.org/markup-compatibility/2006" xmlns:r="http://schemas.openxmlformats.org/officeDocument/2006/relationships" xmlns:w="http://schemas.openxmlformats.org/wordprocessingml/2006/main" xmlns:w14="http://schemas.microsoft.com/office/word/2010/wordml" xmlns:w15="http://schemas.microsoft.com/office/word/2012/wordml" xmlns:w16cid="http://schemas.microsoft.com/office/word/2016/wordml/cid" xmlns:w16se="http://schemas.microsoft.com/office/word/2015/wordml/symex" mc:Ignorable="w14 w15 w16se w16cid">
   <w:docDefaults>
     <w:rPrDefault>
       <w:rPr>
@@ -41024,7 +42495,7 @@
       </w:pPr>
     </w:pPrDefault>
   </w:docDefaults>
-  <w:latentStyles w:defLockedState="0" w:defUIPriority="99" w:defSemiHidden="0" w:defUnhideWhenUsed="0" w:defQFormat="0" w:count="371">
+  <w:latentStyles w:defLockedState="0" w:defUIPriority="99" w:defSemiHidden="0" w:defUnhideWhenUsed="0" w:defQFormat="0" w:count="376">
     <w:lsdException w:name="Normal" w:uiPriority="0" w:qFormat="1"/>
     <w:lsdException w:name="heading 1" w:uiPriority="9" w:qFormat="1"/>
     <w:lsdException w:name="heading 2" w:semiHidden="1" w:uiPriority="9" w:unhideWhenUsed="1" w:qFormat="1"/>
@@ -41130,7 +42601,6 @@
     <w:lsdException w:name="HTML Sample" w:semiHidden="1" w:unhideWhenUsed="1"/>
     <w:lsdException w:name="HTML Typewriter" w:semiHidden="1" w:unhideWhenUsed="1"/>
     <w:lsdException w:name="HTML Variable" w:semiHidden="1" w:unhideWhenUsed="1"/>
-    <w:lsdException w:name="Normal Table" w:semiHidden="1" w:unhideWhenUsed="1"/>
     <w:lsdException w:name="annotation subject" w:semiHidden="1" w:unhideWhenUsed="1"/>
     <w:lsdException w:name="No List" w:semiHidden="1" w:unhideWhenUsed="1"/>
     <w:lsdException w:name="Outline List 1" w:semiHidden="1" w:unhideWhenUsed="1"/>
@@ -41173,11 +42643,8 @@
     <w:lsdException w:name="Table Contemporary" w:semiHidden="1" w:unhideWhenUsed="1"/>
     <w:lsdException w:name="Table Elegant" w:semiHidden="1" w:unhideWhenUsed="1"/>
     <w:lsdException w:name="Table Professional" w:semiHidden="1" w:unhideWhenUsed="1"/>
-    <w:lsdException w:name="Table Subtle 1" w:semiHidden="1" w:unhideWhenUsed="1"/>
     <w:lsdException w:name="Table Subtle 2" w:semiHidden="1" w:unhideWhenUsed="1"/>
     <w:lsdException w:name="Table Web 1" w:semiHidden="1" w:unhideWhenUsed="1"/>
-    <w:lsdException w:name="Table Web 2" w:semiHidden="1" w:unhideWhenUsed="1"/>
-    <w:lsdException w:name="Table Web 3" w:semiHidden="1" w:unhideWhenUsed="1"/>
     <w:lsdException w:name="Balloon Text" w:semiHidden="1" w:unhideWhenUsed="1"/>
     <w:lsdException w:name="Table Grid" w:uiPriority="39"/>
     <w:lsdException w:name="Table Theme" w:semiHidden="1" w:unhideWhenUsed="1"/>
@@ -41396,6 +42863,11 @@
     <w:lsdException w:name="List Table 5 Dark Accent 6" w:uiPriority="50"/>
     <w:lsdException w:name="List Table 6 Colorful Accent 6" w:uiPriority="51"/>
     <w:lsdException w:name="List Table 7 Colorful Accent 6" w:uiPriority="52"/>
+    <w:lsdException w:name="Mention" w:semiHidden="1" w:unhideWhenUsed="1"/>
+    <w:lsdException w:name="Smart Hyperlink" w:semiHidden="1" w:unhideWhenUsed="1"/>
+    <w:lsdException w:name="Hashtag" w:semiHidden="1" w:unhideWhenUsed="1"/>
+    <w:lsdException w:name="Unresolved Mention" w:semiHidden="1" w:unhideWhenUsed="1"/>
+    <w:lsdException w:name="Smart Link" w:semiHidden="1" w:unhideWhenUsed="1"/>
   </w:latentStyles>
   <w:style w:type="paragraph" w:default="1" w:styleId="Normale">
     <w:name w:val="Normal"/>
@@ -41458,7 +42930,6 @@
       <w:spacing w:after="0" w:line="240" w:lineRule="auto"/>
     </w:pPr>
     <w:tblPr>
-      <w:tblInd w:w="0" w:type="dxa"/>
       <w:tblBorders>
         <w:top w:val="single" w:sz="4" w:space="0" w:color="auto"/>
         <w:left w:val="single" w:sz="4" w:space="0" w:color="auto"/>
@@ -41467,12 +42938,6 @@
         <w:insideH w:val="single" w:sz="4" w:space="0" w:color="auto"/>
         <w:insideV w:val="single" w:sz="4" w:space="0" w:color="auto"/>
       </w:tblBorders>
-      <w:tblCellMar>
-        <w:top w:w="0" w:type="dxa"/>
-        <w:left w:w="108" w:type="dxa"/>
-        <w:bottom w:w="0" w:type="dxa"/>
-        <w:right w:w="108" w:type="dxa"/>
-      </w:tblCellMar>
     </w:tblPr>
   </w:style>
   <w:style w:type="table" w:customStyle="1" w:styleId="TableNormal">
@@ -41584,9 +43049,6 @@
       <w:lang w:eastAsia="it-IT"/>
     </w:rPr>
     <w:tblPr>
-      <w:tblStyleRowBandSize w:val="1"/>
-      <w:tblStyleColBandSize w:val="1"/>
-      <w:tblInd w:w="0" w:type="dxa"/>
       <w:tblBorders>
         <w:top w:val="single" w:sz="2" w:space="0" w:color="FFFFFF" w:themeColor="background1"/>
         <w:left w:val="single" w:sz="2" w:space="0" w:color="FFFFFF" w:themeColor="background1"/>
@@ -41595,12 +43057,6 @@
         <w:insideH w:val="single" w:sz="2" w:space="0" w:color="FFFFFF" w:themeColor="background1"/>
         <w:insideV w:val="single" w:sz="2" w:space="0" w:color="FFFFFF" w:themeColor="background1"/>
       </w:tblBorders>
-      <w:tblCellMar>
-        <w:top w:w="0" w:type="dxa"/>
-        <w:left w:w="108" w:type="dxa"/>
-        <w:bottom w:w="0" w:type="dxa"/>
-        <w:right w:w="108" w:type="dxa"/>
-      </w:tblCellMar>
     </w:tblPr>
     <w:tcPr>
       <w:shd w:val="clear" w:color="auto" w:fill="D9E2F3" w:themeFill="accent5" w:themeFillTint="33"/>
@@ -41722,7 +43178,6 @@
     <w:tblPr>
       <w:tblStyleRowBandSize w:val="1"/>
       <w:tblStyleColBandSize w:val="1"/>
-      <w:tblInd w:w="0" w:type="dxa"/>
       <w:tblBorders>
         <w:top w:val="single" w:sz="4" w:space="0" w:color="FFFFFF" w:themeColor="background1"/>
         <w:left w:val="single" w:sz="4" w:space="0" w:color="FFFFFF" w:themeColor="background1"/>
@@ -41731,12 +43186,6 @@
         <w:insideH w:val="single" w:sz="4" w:space="0" w:color="FFFFFF" w:themeColor="background1"/>
         <w:insideV w:val="single" w:sz="4" w:space="0" w:color="FFFFFF" w:themeColor="background1"/>
       </w:tblBorders>
-      <w:tblCellMar>
-        <w:top w:w="0" w:type="dxa"/>
-        <w:left w:w="108" w:type="dxa"/>
-        <w:bottom w:w="0" w:type="dxa"/>
-        <w:right w:w="108" w:type="dxa"/>
-      </w:tblCellMar>
     </w:tblPr>
     <w:tcPr>
       <w:shd w:val="clear" w:color="auto" w:fill="D9E2F3" w:themeFill="accent5" w:themeFillTint="33"/>
@@ -41835,7 +43284,6 @@
     <w:tblPr>
       <w:tblStyleRowBandSize w:val="1"/>
       <w:tblStyleColBandSize w:val="1"/>
-      <w:tblInd w:w="0" w:type="dxa"/>
       <w:tblBorders>
         <w:top w:val="single" w:sz="4" w:space="0" w:color="BFBFBF" w:themeColor="background1" w:themeShade="BF"/>
         <w:left w:val="single" w:sz="4" w:space="0" w:color="BFBFBF" w:themeColor="background1" w:themeShade="BF"/>
@@ -41844,12 +43292,6 @@
         <w:insideH w:val="single" w:sz="4" w:space="0" w:color="BFBFBF" w:themeColor="background1" w:themeShade="BF"/>
         <w:insideV w:val="single" w:sz="4" w:space="0" w:color="BFBFBF" w:themeColor="background1" w:themeShade="BF"/>
       </w:tblBorders>
-      <w:tblCellMar>
-        <w:top w:w="0" w:type="dxa"/>
-        <w:left w:w="108" w:type="dxa"/>
-        <w:bottom w:w="0" w:type="dxa"/>
-        <w:right w:w="108" w:type="dxa"/>
-      </w:tblCellMar>
     </w:tblPr>
     <w:tblStylePr w:type="firstRow">
       <w:rPr>
@@ -41905,13 +43347,6 @@
     <w:tblPr>
       <w:tblStyleRowBandSize w:val="1"/>
       <w:tblStyleColBandSize w:val="1"/>
-      <w:tblInd w:w="0" w:type="dxa"/>
-      <w:tblCellMar>
-        <w:top w:w="0" w:type="dxa"/>
-        <w:left w:w="108" w:type="dxa"/>
-        <w:bottom w:w="0" w:type="dxa"/>
-        <w:right w:w="108" w:type="dxa"/>
-      </w:tblCellMar>
     </w:tblPr>
     <w:tblStylePr w:type="firstRow">
       <w:rPr>

</xml_diff>